<commit_message>
changed in system manual.
</commit_message>
<xml_diff>
--- a/System manual.docx
+++ b/System manual.docx
@@ -2,235 +2,1616 @@
 <file path=word/document.xml><?xml version="1.0" encoding="utf-8"?>
 <w:document xmlns:wpc="http://schemas.microsoft.com/office/word/2010/wordprocessingCanvas" xmlns:mc="http://schemas.openxmlformats.org/markup-compatibility/2006" xmlns:o="urn:schemas-microsoft-com:office:office" xmlns:r="http://schemas.openxmlformats.org/officeDocument/2006/relationships" xmlns:m="http://schemas.openxmlformats.org/officeDocument/2006/math" xmlns:v="urn:schemas-microsoft-com:vml" xmlns:wp14="http://schemas.microsoft.com/office/word/2010/wordprocessingDrawing" xmlns:wp="http://schemas.openxmlformats.org/drawingml/2006/wordprocessingDrawing" xmlns:w10="urn:schemas-microsoft-com:office:word" xmlns:w="http://schemas.openxmlformats.org/wordprocessingml/2006/main" xmlns:w14="http://schemas.microsoft.com/office/word/2010/wordml" xmlns:w15="http://schemas.microsoft.com/office/word/2012/wordml" xmlns:wpg="http://schemas.microsoft.com/office/word/2010/wordprocessingGroup" xmlns:wpi="http://schemas.microsoft.com/office/word/2010/wordprocessingInk" xmlns:wne="http://schemas.microsoft.com/office/word/2006/wordml" xmlns:wps="http://schemas.microsoft.com/office/word/2010/wordprocessingShape" mc:Ignorable="w14 w15 wp14">
   <w:body>
+    <w:sdt>
+      <w:sdtPr>
+        <w:id w:val="-427508350"/>
+        <w:docPartObj>
+          <w:docPartGallery w:val="Cover Pages"/>
+          <w:docPartUnique/>
+        </w:docPartObj>
+      </w:sdtPr>
+      <w:sdtEndPr>
+        <w:rPr>
+          <w:lang w:val="sv-SE"/>
+        </w:rPr>
+      </w:sdtEndPr>
+      <w:sdtContent>
+        <w:p>
+          <w:r>
+            <w:rPr>
+              <w:noProof/>
+            </w:rPr>
+            <mc:AlternateContent>
+              <mc:Choice Requires="wps">
+                <w:drawing>
+                  <wp:anchor distT="0" distB="0" distL="114300" distR="114300" simplePos="0" relativeHeight="251659264" behindDoc="0" locked="0" layoutInCell="1" allowOverlap="1" wp14:anchorId="764A1D5A" wp14:editId="14550CDE">
+                    <wp:simplePos x="0" y="0"/>
+                    <wp:positionH relativeFrom="margin">
+                      <wp:align>right</wp:align>
+                    </wp:positionH>
+                    <wp:positionV relativeFrom="page">
+                      <wp:posOffset>581024</wp:posOffset>
+                    </wp:positionV>
+                    <wp:extent cx="1304925" cy="628015"/>
+                    <wp:effectExtent l="0" t="0" r="9525" b="635"/>
+                    <wp:wrapNone/>
+                    <wp:docPr id="132" name="Rectangle 132"/>
+                    <wp:cNvGraphicFramePr>
+                      <a:graphicFrameLocks xmlns:a="http://schemas.openxmlformats.org/drawingml/2006/main" noChangeAspect="1"/>
+                    </wp:cNvGraphicFramePr>
+                    <a:graphic xmlns:a="http://schemas.openxmlformats.org/drawingml/2006/main">
+                      <a:graphicData uri="http://schemas.microsoft.com/office/word/2010/wordprocessingShape">
+                        <wps:wsp>
+                          <wps:cNvSpPr>
+                            <a:spLocks noChangeAspect="1"/>
+                          </wps:cNvSpPr>
+                          <wps:spPr>
+                            <a:xfrm>
+                              <a:off x="0" y="0"/>
+                              <a:ext cx="1304925" cy="628015"/>
+                            </a:xfrm>
+                            <a:prstGeom prst="rect">
+                              <a:avLst/>
+                            </a:prstGeom>
+                            <a:ln>
+                              <a:noFill/>
+                            </a:ln>
+                          </wps:spPr>
+                          <wps:style>
+                            <a:lnRef idx="2">
+                              <a:schemeClr val="accent1">
+                                <a:shade val="50000"/>
+                              </a:schemeClr>
+                            </a:lnRef>
+                            <a:fillRef idx="1">
+                              <a:schemeClr val="accent1"/>
+                            </a:fillRef>
+                            <a:effectRef idx="0">
+                              <a:schemeClr val="accent1"/>
+                            </a:effectRef>
+                            <a:fontRef idx="minor">
+                              <a:schemeClr val="lt1"/>
+                            </a:fontRef>
+                          </wps:style>
+                          <wps:txbx>
+                            <w:txbxContent>
+                              <w:sdt>
+                                <w:sdtPr>
+                                  <w:rPr>
+                                    <w:color w:val="FFFFFF" w:themeColor="background1"/>
+                                    <w:sz w:val="24"/>
+                                    <w:szCs w:val="24"/>
+                                  </w:rPr>
+                                  <w:alias w:val="Year"/>
+                                  <w:tag w:val=""/>
+                                  <w:id w:val="-1234691538"/>
+                                  <w:dataBinding w:prefixMappings="xmlns:ns0='http://schemas.microsoft.com/office/2006/coverPageProps' " w:xpath="/ns0:CoverPageProperties[1]/ns0:PublishDate[1]" w:storeItemID="{55AF091B-3C7A-41E3-B477-F2FDAA23CFDA}"/>
+                                  <w:date w:fullDate="2015-05-20T00:00:00Z">
+                                    <w:dateFormat w:val="yyyy"/>
+                                    <w:lid w:val="en-US"/>
+                                    <w:storeMappedDataAs w:val="dateTime"/>
+                                    <w:calendar w:val="gregorian"/>
+                                  </w:date>
+                                </w:sdtPr>
+                                <w:sdtContent>
+                                  <w:p>
+                                    <w:pPr>
+                                      <w:pStyle w:val="NoSpacing"/>
+                                      <w:jc w:val="right"/>
+                                      <w:rPr>
+                                        <w:color w:val="FFFFFF" w:themeColor="background1"/>
+                                        <w:sz w:val="24"/>
+                                        <w:szCs w:val="24"/>
+                                      </w:rPr>
+                                    </w:pPr>
+                                    <w:r>
+                                      <w:rPr>
+                                        <w:color w:val="FFFFFF" w:themeColor="background1"/>
+                                        <w:sz w:val="24"/>
+                                        <w:szCs w:val="24"/>
+                                      </w:rPr>
+                                      <w:t>2015 05-20</w:t>
+                                    </w:r>
+                                  </w:p>
+                                </w:sdtContent>
+                              </w:sdt>
+                            </w:txbxContent>
+                          </wps:txbx>
+                          <wps:bodyPr rot="0" spcFirstLastPara="0" vertOverflow="overflow" horzOverflow="overflow" vert="horz" wrap="square" lIns="45720" tIns="45720" rIns="45720" bIns="45720" numCol="1" spcCol="0" rtlCol="0" fromWordArt="0" anchor="b" anchorCtr="0" forceAA="0" compatLnSpc="1">
+                            <a:prstTxWarp prst="textNoShape">
+                              <a:avLst/>
+                            </a:prstTxWarp>
+                            <a:noAutofit/>
+                          </wps:bodyPr>
+                        </wps:wsp>
+                      </a:graphicData>
+                    </a:graphic>
+                    <wp14:sizeRelH relativeFrom="page">
+                      <wp14:pctWidth>0</wp14:pctWidth>
+                    </wp14:sizeRelH>
+                    <wp14:sizeRelV relativeFrom="page">
+                      <wp14:pctHeight>0</wp14:pctHeight>
+                    </wp14:sizeRelV>
+                  </wp:anchor>
+                </w:drawing>
+              </mc:Choice>
+              <mc:Fallback>
+                <w:pict>
+                  <v:rect w14:anchorId="764A1D5A" id="Rectangle 132" o:spid="_x0000_s1026" style="position:absolute;margin-left:51.55pt;margin-top:45.75pt;width:102.75pt;height:49.45pt;z-index:251659264;visibility:visible;mso-wrap-style:square;mso-width-percent:0;mso-height-percent:0;mso-wrap-distance-left:9pt;mso-wrap-distance-top:0;mso-wrap-distance-right:9pt;mso-wrap-distance-bottom:0;mso-position-horizontal:right;mso-position-horizontal-relative:margin;mso-position-vertical:absolute;mso-position-vertical-relative:page;mso-width-percent:0;mso-height-percent:0;mso-width-relative:page;mso-height-relative:page;v-text-anchor:bottom" o:gfxdata="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" fillcolor="#5b9bd5 [3204]" stroked="f" strokeweight="1pt">
+                    <v:path arrowok="t"/>
+                    <o:lock v:ext="edit" aspectratio="t"/>
+                    <v:textbox inset="3.6pt,,3.6pt">
+                      <w:txbxContent>
+                        <w:sdt>
+                          <w:sdtPr>
+                            <w:rPr>
+                              <w:color w:val="FFFFFF" w:themeColor="background1"/>
+                              <w:sz w:val="24"/>
+                              <w:szCs w:val="24"/>
+                            </w:rPr>
+                            <w:alias w:val="Year"/>
+                            <w:tag w:val=""/>
+                            <w:id w:val="-1234691538"/>
+                            <w:dataBinding w:prefixMappings="xmlns:ns0='http://schemas.microsoft.com/office/2006/coverPageProps' " w:xpath="/ns0:CoverPageProperties[1]/ns0:PublishDate[1]" w:storeItemID="{55AF091B-3C7A-41E3-B477-F2FDAA23CFDA}"/>
+                            <w:date w:fullDate="2015-05-20T00:00:00Z">
+                              <w:dateFormat w:val="yyyy"/>
+                              <w:lid w:val="en-US"/>
+                              <w:storeMappedDataAs w:val="dateTime"/>
+                              <w:calendar w:val="gregorian"/>
+                            </w:date>
+                          </w:sdtPr>
+                          <w:sdtContent>
+                            <w:p>
+                              <w:pPr>
+                                <w:pStyle w:val="NoSpacing"/>
+                                <w:jc w:val="right"/>
+                                <w:rPr>
+                                  <w:color w:val="FFFFFF" w:themeColor="background1"/>
+                                  <w:sz w:val="24"/>
+                                  <w:szCs w:val="24"/>
+                                </w:rPr>
+                              </w:pPr>
+                              <w:r>
+                                <w:rPr>
+                                  <w:color w:val="FFFFFF" w:themeColor="background1"/>
+                                  <w:sz w:val="24"/>
+                                  <w:szCs w:val="24"/>
+                                </w:rPr>
+                                <w:t>2015 05-20</w:t>
+                              </w:r>
+                            </w:p>
+                          </w:sdtContent>
+                        </w:sdt>
+                      </w:txbxContent>
+                    </v:textbox>
+                    <w10:wrap anchorx="margin" anchory="page"/>
+                  </v:rect>
+                </w:pict>
+              </mc:Fallback>
+            </mc:AlternateContent>
+          </w:r>
+        </w:p>
+        <w:p>
+          <w:pPr>
+            <w:rPr>
+              <w:rFonts w:asciiTheme="majorHAnsi" w:eastAsiaTheme="majorEastAsia" w:hAnsiTheme="majorHAnsi" w:cstheme="majorBidi"/>
+              <w:color w:val="2E74B5" w:themeColor="accent1" w:themeShade="BF"/>
+              <w:sz w:val="32"/>
+              <w:szCs w:val="32"/>
+              <w:lang w:val="sv-SE"/>
+            </w:rPr>
+          </w:pPr>
+          <w:r>
+            <w:rPr>
+              <w:noProof/>
+            </w:rPr>
+            <mc:AlternateContent>
+              <mc:Choice Requires="wps">
+                <w:drawing>
+                  <wp:anchor distT="0" distB="0" distL="182880" distR="182880" simplePos="0" relativeHeight="251660288" behindDoc="0" locked="0" layoutInCell="1" allowOverlap="1" wp14:anchorId="7B5756C1" wp14:editId="60A8218C">
+                    <wp:simplePos x="0" y="0"/>
+                    <mc:AlternateContent>
+                      <mc:Choice Requires="wp14">
+                        <wp:positionH relativeFrom="margin">
+                          <wp14:pctPosHOffset>7700</wp14:pctPosHOffset>
+                        </wp:positionH>
+                      </mc:Choice>
+                      <mc:Fallback>
+                        <wp:positionH relativeFrom="page">
+                          <wp:posOffset>1371600</wp:posOffset>
+                        </wp:positionH>
+                      </mc:Fallback>
+                    </mc:AlternateContent>
+                    <mc:AlternateContent>
+                      <mc:Choice Requires="wp14">
+                        <wp:positionV relativeFrom="page">
+                          <wp14:pctPosVOffset>54000</wp14:pctPosVOffset>
+                        </wp:positionV>
+                      </mc:Choice>
+                      <mc:Fallback>
+                        <wp:positionV relativeFrom="page">
+                          <wp:posOffset>5431155</wp:posOffset>
+                        </wp:positionV>
+                      </mc:Fallback>
+                    </mc:AlternateContent>
+                    <wp:extent cx="4686300" cy="6720840"/>
+                    <wp:effectExtent l="0" t="0" r="10160" b="3810"/>
+                    <wp:wrapSquare wrapText="bothSides"/>
+                    <wp:docPr id="131" name="Text Box 131"/>
+                    <wp:cNvGraphicFramePr/>
+                    <a:graphic xmlns:a="http://schemas.openxmlformats.org/drawingml/2006/main">
+                      <a:graphicData uri="http://schemas.microsoft.com/office/word/2010/wordprocessingShape">
+                        <wps:wsp>
+                          <wps:cNvSpPr txBox="1"/>
+                          <wps:spPr>
+                            <a:xfrm>
+                              <a:off x="0" y="0"/>
+                              <a:ext cx="4686300" cy="6720840"/>
+                            </a:xfrm>
+                            <a:prstGeom prst="rect">
+                              <a:avLst/>
+                            </a:prstGeom>
+                            <a:noFill/>
+                            <a:ln w="6350">
+                              <a:noFill/>
+                            </a:ln>
+                            <a:effectLst/>
+                          </wps:spPr>
+                          <wps:style>
+                            <a:lnRef idx="0">
+                              <a:schemeClr val="accent1"/>
+                            </a:lnRef>
+                            <a:fillRef idx="0">
+                              <a:schemeClr val="accent1"/>
+                            </a:fillRef>
+                            <a:effectRef idx="0">
+                              <a:schemeClr val="accent1"/>
+                            </a:effectRef>
+                            <a:fontRef idx="minor">
+                              <a:schemeClr val="dk1"/>
+                            </a:fontRef>
+                          </wps:style>
+                          <wps:txbx>
+                            <w:txbxContent>
+                              <w:p>
+                                <w:pPr>
+                                  <w:pStyle w:val="NoSpacing"/>
+                                  <w:spacing w:before="40" w:after="560" w:line="216" w:lineRule="auto"/>
+                                  <w:rPr>
+                                    <w:color w:val="5B9BD5" w:themeColor="accent1"/>
+                                    <w:sz w:val="72"/>
+                                    <w:szCs w:val="72"/>
+                                  </w:rPr>
+                                </w:pPr>
+                                <w:sdt>
+                                  <w:sdtPr>
+                                    <w:rPr>
+                                      <w:color w:val="5B9BD5" w:themeColor="accent1"/>
+                                      <w:sz w:val="72"/>
+                                      <w:szCs w:val="72"/>
+                                    </w:rPr>
+                                    <w:alias w:val="Title"/>
+                                    <w:tag w:val=""/>
+                                    <w:id w:val="-1733148532"/>
+                                    <w:dataBinding w:prefixMappings="xmlns:ns0='http://purl.org/dc/elements/1.1/' xmlns:ns1='http://schemas.openxmlformats.org/package/2006/metadata/core-properties' " w:xpath="/ns1:coreProperties[1]/ns0:title[1]" w:storeItemID="{6C3C8BC8-F283-45AE-878A-BAB7291924A1}"/>
+                                    <w:text/>
+                                  </w:sdtPr>
+                                  <w:sdtContent>
+                                    <w:r>
+                                      <w:rPr>
+                                        <w:color w:val="5B9BD5" w:themeColor="accent1"/>
+                                        <w:sz w:val="72"/>
+                                        <w:szCs w:val="72"/>
+                                      </w:rPr>
+                                      <w:t>System manual</w:t>
+                                    </w:r>
+                                  </w:sdtContent>
+                                </w:sdt>
+                              </w:p>
+                              <w:p>
+                                <w:pPr>
+                                  <w:pStyle w:val="NoSpacing"/>
+                                  <w:spacing w:before="40" w:after="40"/>
+                                  <w:rPr>
+                                    <w:caps/>
+                                    <w:color w:val="1F3864" w:themeColor="accent5" w:themeShade="80"/>
+                                    <w:sz w:val="28"/>
+                                    <w:szCs w:val="28"/>
+                                  </w:rPr>
+                                </w:pPr>
+                              </w:p>
+                              <w:sdt>
+                                <w:sdtPr>
+                                  <w:rPr>
+                                    <w:caps/>
+                                    <w:color w:val="4472C4" w:themeColor="accent5"/>
+                                    <w:sz w:val="24"/>
+                                    <w:szCs w:val="24"/>
+                                  </w:rPr>
+                                  <w:alias w:val="Author"/>
+                                  <w:tag w:val=""/>
+                                  <w:id w:val="-1886169167"/>
+                                  <w:dataBinding w:prefixMappings="xmlns:ns0='http://purl.org/dc/elements/1.1/' xmlns:ns1='http://schemas.openxmlformats.org/package/2006/metadata/core-properties' " w:xpath="/ns1:coreProperties[1]/ns0:creator[1]" w:storeItemID="{6C3C8BC8-F283-45AE-878A-BAB7291924A1}"/>
+                                  <w:text/>
+                                </w:sdtPr>
+                                <w:sdtContent>
+                                  <w:p>
+                                    <w:pPr>
+                                      <w:pStyle w:val="NoSpacing"/>
+                                      <w:spacing w:before="80" w:after="40"/>
+                                      <w:rPr>
+                                        <w:caps/>
+                                        <w:color w:val="4472C4" w:themeColor="accent5"/>
+                                        <w:sz w:val="24"/>
+                                        <w:szCs w:val="24"/>
+                                      </w:rPr>
+                                    </w:pPr>
+                                    <w:r>
+                                      <w:rPr>
+                                        <w:caps/>
+                                        <w:color w:val="4472C4" w:themeColor="accent5"/>
+                                        <w:sz w:val="24"/>
+                                        <w:szCs w:val="24"/>
+                                      </w:rPr>
+                                      <w:t>johan fredriksson &amp; Peter Mårtensson</w:t>
+                                    </w:r>
+                                  </w:p>
+                                </w:sdtContent>
+                              </w:sdt>
+                            </w:txbxContent>
+                          </wps:txbx>
+                          <wps:bodyPr rot="0" spcFirstLastPara="0" vertOverflow="overflow" horzOverflow="overflow" vert="horz" wrap="square" lIns="0" tIns="0" rIns="0" bIns="0" numCol="1" spcCol="0" rtlCol="0" fromWordArt="0" anchor="t" anchorCtr="0" forceAA="0" compatLnSpc="1">
+                            <a:prstTxWarp prst="textNoShape">
+                              <a:avLst/>
+                            </a:prstTxWarp>
+                            <a:spAutoFit/>
+                          </wps:bodyPr>
+                        </wps:wsp>
+                      </a:graphicData>
+                    </a:graphic>
+                    <wp14:sizeRelH relativeFrom="margin">
+                      <wp14:pctWidth>79000</wp14:pctWidth>
+                    </wp14:sizeRelH>
+                    <wp14:sizeRelV relativeFrom="page">
+                      <wp14:pctHeight>35000</wp14:pctHeight>
+                    </wp14:sizeRelV>
+                  </wp:anchor>
+                </w:drawing>
+              </mc:Choice>
+              <mc:Fallback>
+                <w:pict>
+                  <v:shapetype w14:anchorId="7B5756C1" id="_x0000_t202" coordsize="21600,21600" o:spt="202" path="m,l,21600r21600,l21600,xe">
+                    <v:stroke joinstyle="miter"/>
+                    <v:path gradientshapeok="t" o:connecttype="rect"/>
+                  </v:shapetype>
+                  <v:shape id="Text Box 131" o:spid="_x0000_s1027" type="#_x0000_t202" style="position:absolute;margin-left:0;margin-top:0;width:369pt;height:529.2pt;z-index:251660288;visibility:visible;mso-wrap-style:square;mso-width-percent:790;mso-height-percent:350;mso-left-percent:77;mso-top-percent:540;mso-wrap-distance-left:14.4pt;mso-wrap-distance-top:0;mso-wrap-distance-right:14.4pt;mso-wrap-distance-bottom:0;mso-position-horizontal-relative:margin;mso-position-vertical-relative:page;mso-width-percent:790;mso-height-percent:350;mso-left-percent:77;mso-top-percent:540;mso-width-relative:margin;mso-height-relative:page;v-text-anchor:top" o:gfxdata="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" filled="f" stroked="f" strokeweight=".5pt">
+                    <v:textbox style="mso-fit-shape-to-text:t" inset="0,0,0,0">
+                      <w:txbxContent>
+                        <w:p>
+                          <w:pPr>
+                            <w:pStyle w:val="NoSpacing"/>
+                            <w:spacing w:before="40" w:after="560" w:line="216" w:lineRule="auto"/>
+                            <w:rPr>
+                              <w:color w:val="5B9BD5" w:themeColor="accent1"/>
+                              <w:sz w:val="72"/>
+                              <w:szCs w:val="72"/>
+                            </w:rPr>
+                          </w:pPr>
+                          <w:sdt>
+                            <w:sdtPr>
+                              <w:rPr>
+                                <w:color w:val="5B9BD5" w:themeColor="accent1"/>
+                                <w:sz w:val="72"/>
+                                <w:szCs w:val="72"/>
+                              </w:rPr>
+                              <w:alias w:val="Title"/>
+                              <w:tag w:val=""/>
+                              <w:id w:val="-1733148532"/>
+                              <w:dataBinding w:prefixMappings="xmlns:ns0='http://purl.org/dc/elements/1.1/' xmlns:ns1='http://schemas.openxmlformats.org/package/2006/metadata/core-properties' " w:xpath="/ns1:coreProperties[1]/ns0:title[1]" w:storeItemID="{6C3C8BC8-F283-45AE-878A-BAB7291924A1}"/>
+                              <w:text/>
+                            </w:sdtPr>
+                            <w:sdtContent>
+                              <w:r>
+                                <w:rPr>
+                                  <w:color w:val="5B9BD5" w:themeColor="accent1"/>
+                                  <w:sz w:val="72"/>
+                                  <w:szCs w:val="72"/>
+                                </w:rPr>
+                                <w:t>System manual</w:t>
+                              </w:r>
+                            </w:sdtContent>
+                          </w:sdt>
+                        </w:p>
+                        <w:p>
+                          <w:pPr>
+                            <w:pStyle w:val="NoSpacing"/>
+                            <w:spacing w:before="40" w:after="40"/>
+                            <w:rPr>
+                              <w:caps/>
+                              <w:color w:val="1F3864" w:themeColor="accent5" w:themeShade="80"/>
+                              <w:sz w:val="28"/>
+                              <w:szCs w:val="28"/>
+                            </w:rPr>
+                          </w:pPr>
+                        </w:p>
+                        <w:sdt>
+                          <w:sdtPr>
+                            <w:rPr>
+                              <w:caps/>
+                              <w:color w:val="4472C4" w:themeColor="accent5"/>
+                              <w:sz w:val="24"/>
+                              <w:szCs w:val="24"/>
+                            </w:rPr>
+                            <w:alias w:val="Author"/>
+                            <w:tag w:val=""/>
+                            <w:id w:val="-1886169167"/>
+                            <w:dataBinding w:prefixMappings="xmlns:ns0='http://purl.org/dc/elements/1.1/' xmlns:ns1='http://schemas.openxmlformats.org/package/2006/metadata/core-properties' " w:xpath="/ns1:coreProperties[1]/ns0:creator[1]" w:storeItemID="{6C3C8BC8-F283-45AE-878A-BAB7291924A1}"/>
+                            <w:text/>
+                          </w:sdtPr>
+                          <w:sdtContent>
+                            <w:p>
+                              <w:pPr>
+                                <w:pStyle w:val="NoSpacing"/>
+                                <w:spacing w:before="80" w:after="40"/>
+                                <w:rPr>
+                                  <w:caps/>
+                                  <w:color w:val="4472C4" w:themeColor="accent5"/>
+                                  <w:sz w:val="24"/>
+                                  <w:szCs w:val="24"/>
+                                </w:rPr>
+                              </w:pPr>
+                              <w:r>
+                                <w:rPr>
+                                  <w:caps/>
+                                  <w:color w:val="4472C4" w:themeColor="accent5"/>
+                                  <w:sz w:val="24"/>
+                                  <w:szCs w:val="24"/>
+                                </w:rPr>
+                                <w:t>johan fredriksson &amp; Peter Mårtensson</w:t>
+                              </w:r>
+                            </w:p>
+                          </w:sdtContent>
+                        </w:sdt>
+                      </w:txbxContent>
+                    </v:textbox>
+                    <w10:wrap type="square" anchorx="margin" anchory="page"/>
+                  </v:shape>
+                </w:pict>
+              </mc:Fallback>
+            </mc:AlternateContent>
+          </w:r>
+          <w:r>
+            <w:rPr>
+              <w:lang w:val="sv-SE"/>
+            </w:rPr>
+            <w:br w:type="page"/>
+          </w:r>
+        </w:p>
+      </w:sdtContent>
+    </w:sdt>
+    <w:sdt>
+      <w:sdtPr>
+        <w:id w:val="-911535044"/>
+        <w:docPartObj>
+          <w:docPartGallery w:val="Table of Contents"/>
+          <w:docPartUnique/>
+        </w:docPartObj>
+      </w:sdtPr>
+      <w:sdtEndPr>
+        <w:rPr>
+          <w:rFonts w:asciiTheme="minorHAnsi" w:eastAsiaTheme="minorHAnsi" w:hAnsiTheme="minorHAnsi" w:cstheme="minorBidi"/>
+          <w:b/>
+          <w:bCs/>
+          <w:noProof/>
+          <w:color w:val="auto"/>
+          <w:sz w:val="22"/>
+          <w:szCs w:val="22"/>
+        </w:rPr>
+      </w:sdtEndPr>
+      <w:sdtContent>
+        <w:p>
+          <w:pPr>
+            <w:pStyle w:val="TOCHeading"/>
+          </w:pPr>
+          <w:r>
+            <w:t>Contents</w:t>
+          </w:r>
+        </w:p>
+        <w:p>
+          <w:pPr>
+            <w:pStyle w:val="TOC1"/>
+            <w:tabs>
+              <w:tab w:val="right" w:leader="dot" w:pos="9350"/>
+            </w:tabs>
+            <w:rPr>
+              <w:rFonts w:eastAsiaTheme="minorEastAsia"/>
+              <w:noProof/>
+            </w:rPr>
+          </w:pPr>
+          <w:r>
+            <w:fldChar w:fldCharType="begin"/>
+          </w:r>
+          <w:r>
+            <w:instrText xml:space="preserve"> TOC \o "1-3" \h \z \u </w:instrText>
+          </w:r>
+          <w:r>
+            <w:fldChar w:fldCharType="separate"/>
+          </w:r>
+          <w:hyperlink w:anchor="_Toc419950349" w:history="1">
+            <w:r>
+              <w:rPr>
+                <w:rStyle w:val="Hyperlink"/>
+                <w:noProof/>
+                <w:lang w:val="sv-SE"/>
+              </w:rPr>
+              <w:t>Klassdiagram</w:t>
+            </w:r>
+            <w:r>
+              <w:rPr>
+                <w:noProof/>
+                <w:webHidden/>
+              </w:rPr>
+              <w:tab/>
+            </w:r>
+            <w:r>
+              <w:rPr>
+                <w:noProof/>
+                <w:webHidden/>
+              </w:rPr>
+              <w:fldChar w:fldCharType="begin"/>
+            </w:r>
+            <w:r>
+              <w:rPr>
+                <w:noProof/>
+                <w:webHidden/>
+              </w:rPr>
+              <w:instrText xml:space="preserve"> PAGEREF _Toc419950349 \h </w:instrText>
+            </w:r>
+            <w:r>
+              <w:rPr>
+                <w:noProof/>
+                <w:webHidden/>
+              </w:rPr>
+            </w:r>
+            <w:r>
+              <w:rPr>
+                <w:noProof/>
+                <w:webHidden/>
+              </w:rPr>
+              <w:fldChar w:fldCharType="separate"/>
+            </w:r>
+            <w:r>
+              <w:rPr>
+                <w:noProof/>
+                <w:webHidden/>
+              </w:rPr>
+              <w:t>2</w:t>
+            </w:r>
+            <w:r>
+              <w:rPr>
+                <w:noProof/>
+                <w:webHidden/>
+              </w:rPr>
+              <w:fldChar w:fldCharType="end"/>
+            </w:r>
+          </w:hyperlink>
+        </w:p>
+        <w:p>
+          <w:pPr>
+            <w:pStyle w:val="TOC1"/>
+            <w:tabs>
+              <w:tab w:val="right" w:leader="dot" w:pos="9350"/>
+            </w:tabs>
+            <w:rPr>
+              <w:rFonts w:eastAsiaTheme="minorEastAsia"/>
+              <w:noProof/>
+            </w:rPr>
+          </w:pPr>
+          <w:hyperlink w:anchor="_Toc419950350" w:history="1">
+            <w:r>
+              <w:rPr>
+                <w:rStyle w:val="Hyperlink"/>
+                <w:noProof/>
+                <w:lang w:val="sv-SE"/>
+              </w:rPr>
+              <w:t>Databas</w:t>
+            </w:r>
+            <w:r>
+              <w:rPr>
+                <w:noProof/>
+                <w:webHidden/>
+              </w:rPr>
+              <w:tab/>
+            </w:r>
+            <w:r>
+              <w:rPr>
+                <w:noProof/>
+                <w:webHidden/>
+              </w:rPr>
+              <w:fldChar w:fldCharType="begin"/>
+            </w:r>
+            <w:r>
+              <w:rPr>
+                <w:noProof/>
+                <w:webHidden/>
+              </w:rPr>
+              <w:instrText xml:space="preserve"> PAGEREF _Toc419950350 \h </w:instrText>
+            </w:r>
+            <w:r>
+              <w:rPr>
+                <w:noProof/>
+                <w:webHidden/>
+              </w:rPr>
+            </w:r>
+            <w:r>
+              <w:rPr>
+                <w:noProof/>
+                <w:webHidden/>
+              </w:rPr>
+              <w:fldChar w:fldCharType="separate"/>
+            </w:r>
+            <w:r>
+              <w:rPr>
+                <w:noProof/>
+                <w:webHidden/>
+              </w:rPr>
+              <w:t>2</w:t>
+            </w:r>
+            <w:r>
+              <w:rPr>
+                <w:noProof/>
+                <w:webHidden/>
+              </w:rPr>
+              <w:fldChar w:fldCharType="end"/>
+            </w:r>
+          </w:hyperlink>
+        </w:p>
+        <w:p>
+          <w:pPr>
+            <w:pStyle w:val="TOC3"/>
+            <w:tabs>
+              <w:tab w:val="right" w:leader="dot" w:pos="9350"/>
+            </w:tabs>
+            <w:rPr>
+              <w:rFonts w:eastAsiaTheme="minorEastAsia"/>
+              <w:noProof/>
+            </w:rPr>
+          </w:pPr>
+          <w:hyperlink w:anchor="_Toc419950351" w:history="1">
+            <w:r>
+              <w:rPr>
+                <w:rStyle w:val="Hyperlink"/>
+                <w:noProof/>
+                <w:lang w:val="sv-SE"/>
+              </w:rPr>
+              <w:t>Tabeller</w:t>
+            </w:r>
+            <w:r>
+              <w:rPr>
+                <w:noProof/>
+                <w:webHidden/>
+              </w:rPr>
+              <w:tab/>
+            </w:r>
+            <w:r>
+              <w:rPr>
+                <w:noProof/>
+                <w:webHidden/>
+              </w:rPr>
+              <w:fldChar w:fldCharType="begin"/>
+            </w:r>
+            <w:r>
+              <w:rPr>
+                <w:noProof/>
+                <w:webHidden/>
+              </w:rPr>
+              <w:instrText xml:space="preserve"> PAGEREF _Toc419950351 \h </w:instrText>
+            </w:r>
+            <w:r>
+              <w:rPr>
+                <w:noProof/>
+                <w:webHidden/>
+              </w:rPr>
+            </w:r>
+            <w:r>
+              <w:rPr>
+                <w:noProof/>
+                <w:webHidden/>
+              </w:rPr>
+              <w:fldChar w:fldCharType="separate"/>
+            </w:r>
+            <w:r>
+              <w:rPr>
+                <w:noProof/>
+                <w:webHidden/>
+              </w:rPr>
+              <w:t>2</w:t>
+            </w:r>
+            <w:r>
+              <w:rPr>
+                <w:noProof/>
+                <w:webHidden/>
+              </w:rPr>
+              <w:fldChar w:fldCharType="end"/>
+            </w:r>
+          </w:hyperlink>
+        </w:p>
+        <w:p>
+          <w:pPr>
+            <w:pStyle w:val="TOC2"/>
+            <w:tabs>
+              <w:tab w:val="right" w:leader="dot" w:pos="9350"/>
+            </w:tabs>
+            <w:rPr>
+              <w:rFonts w:eastAsiaTheme="minorEastAsia"/>
+              <w:noProof/>
+            </w:rPr>
+          </w:pPr>
+          <w:hyperlink w:anchor="_Toc419950352" w:history="1">
+            <w:r>
+              <w:rPr>
+                <w:rStyle w:val="Hyperlink"/>
+                <w:noProof/>
+              </w:rPr>
+              <w:t>SQL-frågor</w:t>
+            </w:r>
+            <w:r>
+              <w:rPr>
+                <w:noProof/>
+                <w:webHidden/>
+              </w:rPr>
+              <w:tab/>
+            </w:r>
+            <w:r>
+              <w:rPr>
+                <w:noProof/>
+                <w:webHidden/>
+              </w:rPr>
+              <w:fldChar w:fldCharType="begin"/>
+            </w:r>
+            <w:r>
+              <w:rPr>
+                <w:noProof/>
+                <w:webHidden/>
+              </w:rPr>
+              <w:instrText xml:space="preserve"> PAGEREF _Toc419950352 \h </w:instrText>
+            </w:r>
+            <w:r>
+              <w:rPr>
+                <w:noProof/>
+                <w:webHidden/>
+              </w:rPr>
+            </w:r>
+            <w:r>
+              <w:rPr>
+                <w:noProof/>
+                <w:webHidden/>
+              </w:rPr>
+              <w:fldChar w:fldCharType="separate"/>
+            </w:r>
+            <w:r>
+              <w:rPr>
+                <w:noProof/>
+                <w:webHidden/>
+              </w:rPr>
+              <w:t>2</w:t>
+            </w:r>
+            <w:r>
+              <w:rPr>
+                <w:noProof/>
+                <w:webHidden/>
+              </w:rPr>
+              <w:fldChar w:fldCharType="end"/>
+            </w:r>
+          </w:hyperlink>
+        </w:p>
+        <w:p>
+          <w:pPr>
+            <w:pStyle w:val="TOC1"/>
+            <w:tabs>
+              <w:tab w:val="right" w:leader="dot" w:pos="9350"/>
+            </w:tabs>
+            <w:rPr>
+              <w:rFonts w:eastAsiaTheme="minorEastAsia"/>
+              <w:noProof/>
+            </w:rPr>
+          </w:pPr>
+          <w:hyperlink w:anchor="_Toc419950353" w:history="1">
+            <w:r>
+              <w:rPr>
+                <w:rStyle w:val="Hyperlink"/>
+                <w:noProof/>
+                <w:lang w:val="sv-SE"/>
+              </w:rPr>
+              <w:t>Bilaga A</w:t>
+            </w:r>
+            <w:r>
+              <w:rPr>
+                <w:noProof/>
+                <w:webHidden/>
+              </w:rPr>
+              <w:tab/>
+            </w:r>
+            <w:r>
+              <w:rPr>
+                <w:noProof/>
+                <w:webHidden/>
+              </w:rPr>
+              <w:fldChar w:fldCharType="begin"/>
+            </w:r>
+            <w:r>
+              <w:rPr>
+                <w:noProof/>
+                <w:webHidden/>
+              </w:rPr>
+              <w:instrText xml:space="preserve"> PAGEREF _Toc419950353 \h </w:instrText>
+            </w:r>
+            <w:r>
+              <w:rPr>
+                <w:noProof/>
+                <w:webHidden/>
+              </w:rPr>
+            </w:r>
+            <w:r>
+              <w:rPr>
+                <w:noProof/>
+                <w:webHidden/>
+              </w:rPr>
+              <w:fldChar w:fldCharType="separate"/>
+            </w:r>
+            <w:r>
+              <w:rPr>
+                <w:noProof/>
+                <w:webHidden/>
+              </w:rPr>
+              <w:t>4</w:t>
+            </w:r>
+            <w:r>
+              <w:rPr>
+                <w:noProof/>
+                <w:webHidden/>
+              </w:rPr>
+              <w:fldChar w:fldCharType="end"/>
+            </w:r>
+          </w:hyperlink>
+        </w:p>
+        <w:p>
+          <w:pPr>
+            <w:pStyle w:val="TOC1"/>
+            <w:tabs>
+              <w:tab w:val="right" w:leader="dot" w:pos="9350"/>
+            </w:tabs>
+            <w:rPr>
+              <w:rFonts w:eastAsiaTheme="minorEastAsia"/>
+              <w:noProof/>
+            </w:rPr>
+          </w:pPr>
+          <w:hyperlink w:anchor="_Toc419950354" w:history="1">
+            <w:r>
+              <w:rPr>
+                <w:rStyle w:val="Hyperlink"/>
+                <w:noProof/>
+                <w:lang w:val="sv-SE"/>
+              </w:rPr>
+              <w:t>Bilaga B</w:t>
+            </w:r>
+            <w:r>
+              <w:rPr>
+                <w:noProof/>
+                <w:webHidden/>
+              </w:rPr>
+              <w:tab/>
+            </w:r>
+            <w:r>
+              <w:rPr>
+                <w:noProof/>
+                <w:webHidden/>
+              </w:rPr>
+              <w:fldChar w:fldCharType="begin"/>
+            </w:r>
+            <w:r>
+              <w:rPr>
+                <w:noProof/>
+                <w:webHidden/>
+              </w:rPr>
+              <w:instrText xml:space="preserve"> PAGEREF _Toc419950354 \h </w:instrText>
+            </w:r>
+            <w:r>
+              <w:rPr>
+                <w:noProof/>
+                <w:webHidden/>
+              </w:rPr>
+            </w:r>
+            <w:r>
+              <w:rPr>
+                <w:noProof/>
+                <w:webHidden/>
+              </w:rPr>
+              <w:fldChar w:fldCharType="separate"/>
+            </w:r>
+            <w:r>
+              <w:rPr>
+                <w:noProof/>
+                <w:webHidden/>
+              </w:rPr>
+              <w:t>7</w:t>
+            </w:r>
+            <w:r>
+              <w:rPr>
+                <w:noProof/>
+                <w:webHidden/>
+              </w:rPr>
+              <w:fldChar w:fldCharType="end"/>
+            </w:r>
+          </w:hyperlink>
+        </w:p>
+        <w:p>
+          <w:r>
+            <w:rPr>
+              <w:b/>
+              <w:bCs/>
+              <w:noProof/>
+            </w:rPr>
+            <w:fldChar w:fldCharType="end"/>
+          </w:r>
+        </w:p>
+      </w:sdtContent>
+    </w:sdt>
+    <w:p>
+      <w:pPr>
+        <w:pStyle w:val="Heading2"/>
+        <w:rPr>
+          <w:lang w:val="sv-SE"/>
+        </w:rPr>
+      </w:pPr>
+    </w:p>
+    <w:p>
+      <w:pPr>
+        <w:pStyle w:val="Heading2"/>
+        <w:rPr>
+          <w:lang w:val="sv-SE"/>
+        </w:rPr>
+      </w:pPr>
+    </w:p>
+    <w:p>
+      <w:pPr>
+        <w:rPr>
+          <w:lang w:val="sv-SE"/>
+        </w:rPr>
+      </w:pPr>
+    </w:p>
+    <w:p>
+      <w:pPr>
+        <w:pStyle w:val="Heading2"/>
+        <w:rPr>
+          <w:lang w:val="sv-SE"/>
+        </w:rPr>
+      </w:pPr>
+    </w:p>
+    <w:p>
+      <w:pPr>
+        <w:pStyle w:val="Heading2"/>
+        <w:rPr>
+          <w:lang w:val="sv-SE"/>
+        </w:rPr>
+      </w:pPr>
+    </w:p>
+    <w:p>
+      <w:pPr>
+        <w:pStyle w:val="Heading2"/>
+        <w:rPr>
+          <w:lang w:val="sv-SE"/>
+        </w:rPr>
+      </w:pPr>
+    </w:p>
+    <w:p>
+      <w:pPr>
+        <w:pStyle w:val="Heading2"/>
+        <w:rPr>
+          <w:lang w:val="sv-SE"/>
+        </w:rPr>
+      </w:pPr>
+    </w:p>
+    <w:p>
+      <w:pPr>
+        <w:pStyle w:val="Heading2"/>
+        <w:rPr>
+          <w:lang w:val="sv-SE"/>
+        </w:rPr>
+      </w:pPr>
+    </w:p>
+    <w:p>
+      <w:pPr>
+        <w:pStyle w:val="Heading2"/>
+        <w:rPr>
+          <w:lang w:val="sv-SE"/>
+        </w:rPr>
+      </w:pPr>
+    </w:p>
+    <w:p>
+      <w:pPr>
+        <w:pStyle w:val="Heading2"/>
+        <w:rPr>
+          <w:lang w:val="sv-SE"/>
+        </w:rPr>
+      </w:pPr>
+    </w:p>
+    <w:p>
+      <w:pPr>
+        <w:pStyle w:val="Heading2"/>
+        <w:rPr>
+          <w:lang w:val="sv-SE"/>
+        </w:rPr>
+      </w:pPr>
+    </w:p>
+    <w:p>
+      <w:pPr>
+        <w:pStyle w:val="Heading2"/>
+        <w:rPr>
+          <w:lang w:val="sv-SE"/>
+        </w:rPr>
+      </w:pPr>
+    </w:p>
+    <w:p>
+      <w:pPr>
+        <w:pStyle w:val="Heading2"/>
+        <w:rPr>
+          <w:lang w:val="sv-SE"/>
+        </w:rPr>
+      </w:pPr>
+    </w:p>
+    <w:p>
+      <w:pPr>
+        <w:pStyle w:val="Heading2"/>
+        <w:rPr>
+          <w:lang w:val="sv-SE"/>
+        </w:rPr>
+      </w:pPr>
+    </w:p>
+    <w:p>
+      <w:pPr>
+        <w:pStyle w:val="Heading2"/>
+        <w:rPr>
+          <w:lang w:val="sv-SE"/>
+        </w:rPr>
+      </w:pPr>
+    </w:p>
+    <w:p>
+      <w:pPr>
+        <w:rPr>
+          <w:lang w:val="sv-SE"/>
+        </w:rPr>
+      </w:pPr>
+    </w:p>
+    <w:p>
+      <w:pPr>
+        <w:pStyle w:val="Heading2"/>
+        <w:rPr>
+          <w:lang w:val="sv-SE"/>
+        </w:rPr>
+      </w:pPr>
+    </w:p>
+    <w:p>
+      <w:pPr>
+        <w:pStyle w:val="Heading2"/>
+        <w:rPr>
+          <w:lang w:val="sv-SE"/>
+        </w:rPr>
+      </w:pPr>
+    </w:p>
+    <w:p>
+      <w:pPr>
+        <w:pStyle w:val="Heading2"/>
+        <w:rPr>
+          <w:lang w:val="sv-SE"/>
+        </w:rPr>
+      </w:pPr>
+    </w:p>
+    <w:p>
+      <w:pPr>
+        <w:pStyle w:val="Heading2"/>
+        <w:rPr>
+          <w:lang w:val="sv-SE"/>
+        </w:rPr>
+      </w:pPr>
+    </w:p>
+    <w:p>
+      <w:pPr>
+        <w:rPr>
+          <w:lang w:val="sv-SE"/>
+        </w:rPr>
+      </w:pPr>
+    </w:p>
+    <w:p>
+      <w:pPr>
+        <w:rPr>
+          <w:lang w:val="sv-SE"/>
+        </w:rPr>
+      </w:pPr>
+    </w:p>
+    <w:p>
+      <w:pPr>
+        <w:rPr>
+          <w:lang w:val="sv-SE"/>
+        </w:rPr>
+      </w:pPr>
+    </w:p>
+    <w:p>
+      <w:pPr>
+        <w:pStyle w:val="Heading2"/>
+        <w:rPr>
+          <w:lang w:val="sv-SE"/>
+        </w:rPr>
+      </w:pPr>
+    </w:p>
     <w:p>
       <w:pPr>
         <w:pStyle w:val="Heading1"/>
-      </w:pPr>
-      <w:r>
-        <w:t>System manual</w:t>
-      </w:r>
+        <w:rPr>
+          <w:lang w:val="sv-SE"/>
+        </w:rPr>
+      </w:pPr>
+      <w:bookmarkStart w:id="0" w:name="_Toc419950349"/>
+      <w:r>
+        <w:rPr>
+          <w:lang w:val="sv-SE"/>
+        </w:rPr>
+        <w:t>Klassdiagram</w:t>
+      </w:r>
+      <w:bookmarkEnd w:id="0"/>
+    </w:p>
+    <w:p>
+      <w:pPr>
+        <w:rPr>
+          <w:lang w:val="sv-SE"/>
+        </w:rPr>
+      </w:pPr>
+    </w:p>
+    <w:p>
+      <w:pPr>
+        <w:pStyle w:val="Heading1"/>
+        <w:rPr>
+          <w:lang w:val="sv-SE"/>
+        </w:rPr>
+      </w:pPr>
+      <w:bookmarkStart w:id="1" w:name="_Toc419950350"/>
+      <w:r>
+        <w:rPr>
+          <w:lang w:val="sv-SE"/>
+        </w:rPr>
+        <w:t>Databas</w:t>
+      </w:r>
+      <w:bookmarkEnd w:id="1"/>
+    </w:p>
+    <w:p>
+      <w:pPr>
+        <w:rPr>
+          <w:lang w:val="sv-SE"/>
+        </w:rPr>
+      </w:pPr>
+    </w:p>
+    <w:p>
+      <w:pPr>
+        <w:pStyle w:val="Heading3"/>
+        <w:rPr>
+          <w:lang w:val="sv-SE"/>
+        </w:rPr>
+      </w:pPr>
+      <w:bookmarkStart w:id="2" w:name="_Toc419950351"/>
+      <w:r>
+        <w:rPr>
+          <w:lang w:val="sv-SE"/>
+        </w:rPr>
+        <w:t>Tabeller</w:t>
+      </w:r>
+      <w:bookmarkEnd w:id="2"/>
+    </w:p>
+    <w:p>
+      <w:pPr>
+        <w:rPr>
+          <w:lang w:val="sv-SE"/>
+        </w:rPr>
+      </w:pPr>
+      <w:r>
+        <w:rPr>
+          <w:lang w:val="sv-SE"/>
+        </w:rPr>
+        <w:t>För en detaljerad beskrivning se Bilaga A.</w:t>
+      </w:r>
+    </w:p>
+    <w:p>
+      <w:pPr>
+        <w:pStyle w:val="Heading4"/>
+        <w:rPr>
+          <w:lang w:val="sv-SE"/>
+        </w:rPr>
+      </w:pPr>
+      <w:proofErr w:type="spellStart"/>
+      <w:r>
+        <w:rPr>
+          <w:lang w:val="sv-SE"/>
+        </w:rPr>
+        <w:t>Category</w:t>
+      </w:r>
+      <w:proofErr w:type="spellEnd"/>
+    </w:p>
+    <w:p>
+      <w:pPr>
+        <w:rPr>
+          <w:lang w:val="sv-SE"/>
+        </w:rPr>
+      </w:pPr>
+      <w:r>
+        <w:rPr>
+          <w:lang w:val="sv-SE"/>
+        </w:rPr>
+        <w:t xml:space="preserve">Lagrar </w:t>
+      </w:r>
+      <w:proofErr w:type="gramStart"/>
+      <w:r>
+        <w:rPr>
+          <w:lang w:val="sv-SE"/>
+        </w:rPr>
+        <w:t>kategorien</w:t>
+      </w:r>
+      <w:proofErr w:type="gramEnd"/>
+      <w:r>
+        <w:rPr>
+          <w:lang w:val="sv-SE"/>
+        </w:rPr>
+        <w:t xml:space="preserve"> för ett “item” och identifieras med ett id.</w:t>
+      </w:r>
+    </w:p>
+    <w:p>
+      <w:pPr>
+        <w:pStyle w:val="Heading4"/>
+        <w:rPr>
+          <w:lang w:val="sv-SE"/>
+        </w:rPr>
+      </w:pPr>
+      <w:proofErr w:type="spellStart"/>
+      <w:r>
+        <w:rPr>
+          <w:lang w:val="sv-SE"/>
+        </w:rPr>
+        <w:t>Customer</w:t>
+      </w:r>
+      <w:proofErr w:type="spellEnd"/>
+    </w:p>
+    <w:p>
+      <w:pPr>
+        <w:rPr>
+          <w:lang w:val="sv-SE"/>
+        </w:rPr>
+      </w:pPr>
+      <w:r>
+        <w:rPr>
+          <w:lang w:val="sv-SE"/>
+        </w:rPr>
+        <w:t xml:space="preserve">En kund I programmet, identifieras med </w:t>
+      </w:r>
+      <w:proofErr w:type="spellStart"/>
+      <w:r>
+        <w:rPr>
+          <w:lang w:val="sv-SE"/>
+        </w:rPr>
+        <w:t>personummer</w:t>
+      </w:r>
+      <w:proofErr w:type="spellEnd"/>
+      <w:r>
+        <w:rPr>
+          <w:lang w:val="sv-SE"/>
+        </w:rPr>
+        <w:t xml:space="preserve"> och innehar ett</w:t>
+      </w:r>
+      <w:r>
+        <w:rPr>
+          <w:lang w:val="sv-SE"/>
+        </w:rPr>
+        <w:t xml:space="preserve"> </w:t>
+      </w:r>
+      <w:proofErr w:type="spellStart"/>
+      <w:r>
+        <w:rPr>
+          <w:lang w:val="sv-SE"/>
+        </w:rPr>
+        <w:t>username</w:t>
+      </w:r>
+      <w:proofErr w:type="spellEnd"/>
+      <w:r>
+        <w:rPr>
+          <w:lang w:val="sv-SE"/>
+        </w:rPr>
+        <w:t xml:space="preserve"> samt </w:t>
+      </w:r>
+      <w:proofErr w:type="spellStart"/>
+      <w:r>
+        <w:rPr>
+          <w:lang w:val="sv-SE"/>
+        </w:rPr>
+        <w:t>password</w:t>
+      </w:r>
+      <w:proofErr w:type="spellEnd"/>
+      <w:r>
+        <w:rPr>
+          <w:lang w:val="sv-SE"/>
+        </w:rPr>
+        <w:t>.</w:t>
+      </w:r>
+    </w:p>
+    <w:p>
+      <w:pPr>
+        <w:pStyle w:val="Heading4"/>
+        <w:rPr>
+          <w:lang w:val="sv-SE"/>
+        </w:rPr>
+      </w:pPr>
+      <w:r>
+        <w:rPr>
+          <w:lang w:val="sv-SE"/>
+        </w:rPr>
+        <w:t>Item</w:t>
+      </w:r>
+    </w:p>
+    <w:p>
+      <w:pPr>
+        <w:rPr>
+          <w:lang w:val="sv-SE"/>
+        </w:rPr>
+      </w:pPr>
+      <w:r>
+        <w:rPr>
+          <w:lang w:val="sv-SE"/>
+        </w:rPr>
+        <w:t xml:space="preserve">Ett </w:t>
+      </w:r>
+      <w:proofErr w:type="spellStart"/>
+      <w:r>
+        <w:rPr>
+          <w:lang w:val="sv-SE"/>
+        </w:rPr>
+        <w:t>object</w:t>
+      </w:r>
+      <w:proofErr w:type="spellEnd"/>
+      <w:r>
+        <w:rPr>
+          <w:lang w:val="sv-SE"/>
+        </w:rPr>
+        <w:t xml:space="preserve"> som identifieras med ett id och innehar attributen </w:t>
+      </w:r>
+      <w:proofErr w:type="spellStart"/>
+      <w:r>
+        <w:rPr>
+          <w:lang w:val="sv-SE"/>
+        </w:rPr>
+        <w:t>name</w:t>
+      </w:r>
+      <w:proofErr w:type="spellEnd"/>
+      <w:r>
+        <w:rPr>
+          <w:lang w:val="sv-SE"/>
+        </w:rPr>
+        <w:t xml:space="preserve">, </w:t>
+      </w:r>
+      <w:proofErr w:type="spellStart"/>
+      <w:r>
+        <w:rPr>
+          <w:lang w:val="sv-SE"/>
+        </w:rPr>
+        <w:t>categoryID</w:t>
+      </w:r>
+      <w:proofErr w:type="spellEnd"/>
+      <w:r>
+        <w:rPr>
+          <w:lang w:val="sv-SE"/>
+        </w:rPr>
+        <w:t xml:space="preserve">, </w:t>
+      </w:r>
+      <w:proofErr w:type="spellStart"/>
+      <w:r>
+        <w:rPr>
+          <w:lang w:val="sv-SE"/>
+        </w:rPr>
+        <w:t>amount</w:t>
+      </w:r>
+      <w:proofErr w:type="spellEnd"/>
+      <w:r>
+        <w:rPr>
+          <w:lang w:val="sv-SE"/>
+        </w:rPr>
+        <w:t xml:space="preserve"> och </w:t>
+      </w:r>
+      <w:proofErr w:type="spellStart"/>
+      <w:r>
+        <w:rPr>
+          <w:lang w:val="sv-SE"/>
+        </w:rPr>
+        <w:t>price</w:t>
+      </w:r>
+      <w:proofErr w:type="spellEnd"/>
+      <w:r>
+        <w:rPr>
+          <w:lang w:val="sv-SE"/>
+        </w:rPr>
+        <w:t>.</w:t>
+      </w:r>
+    </w:p>
+    <w:p>
+      <w:pPr>
+        <w:pStyle w:val="Heading4"/>
+        <w:rPr>
+          <w:lang w:val="sv-SE"/>
+        </w:rPr>
+      </w:pPr>
+      <w:r>
+        <w:rPr>
+          <w:lang w:val="sv-SE"/>
+        </w:rPr>
+        <w:t>Person</w:t>
+      </w:r>
+    </w:p>
+    <w:p>
+      <w:pPr>
+        <w:rPr>
+          <w:lang w:val="sv-SE"/>
+        </w:rPr>
+      </w:pPr>
+      <w:r>
+        <w:rPr>
+          <w:lang w:val="sv-SE"/>
+        </w:rPr>
+        <w:t xml:space="preserve">Beskrivning av en person identifieras med ett </w:t>
+      </w:r>
+      <w:proofErr w:type="spellStart"/>
+      <w:r>
+        <w:rPr>
+          <w:lang w:val="sv-SE"/>
+        </w:rPr>
+        <w:t>personummer</w:t>
+      </w:r>
+      <w:proofErr w:type="spellEnd"/>
+      <w:r>
+        <w:rPr>
+          <w:lang w:val="sv-SE"/>
+        </w:rPr>
+        <w:t>.</w:t>
+      </w:r>
+    </w:p>
+    <w:p>
+      <w:pPr>
+        <w:pStyle w:val="Heading4"/>
+        <w:rPr>
+          <w:lang w:val="sv-SE"/>
+        </w:rPr>
+      </w:pPr>
+      <w:r>
+        <w:rPr>
+          <w:lang w:val="sv-SE"/>
+        </w:rPr>
+        <w:t>Rating</w:t>
+      </w:r>
+    </w:p>
+    <w:p>
+      <w:pPr>
+        <w:rPr>
+          <w:lang w:val="sv-SE"/>
+        </w:rPr>
+      </w:pPr>
+      <w:r>
+        <w:rPr>
+          <w:lang w:val="sv-SE"/>
+        </w:rPr>
+        <w:t>De Kunder som köper en vara har möjligheten att</w:t>
+      </w:r>
+      <w:r>
+        <w:rPr>
+          <w:lang w:val="sv-SE"/>
+        </w:rPr>
+        <w:t xml:space="preserve"> sätta poäng på produkten (0-5). ID är samma som i Item samt innehåller den personnumret till personen som har satt poängen.</w:t>
+      </w:r>
+    </w:p>
+    <w:p>
+      <w:pPr>
+        <w:pStyle w:val="Heading4"/>
+        <w:rPr>
+          <w:lang w:val="sv-SE"/>
+        </w:rPr>
+      </w:pPr>
+      <w:r>
+        <w:rPr>
+          <w:lang w:val="sv-SE"/>
+        </w:rPr>
+        <w:t>Staff</w:t>
+      </w:r>
+    </w:p>
+    <w:p>
+      <w:pPr>
+        <w:rPr>
+          <w:lang w:val="sv-SE"/>
+        </w:rPr>
+      </w:pPr>
+      <w:r>
+        <w:rPr>
+          <w:lang w:val="sv-SE"/>
+        </w:rPr>
+        <w:t xml:space="preserve">En personal I programmet, </w:t>
+      </w:r>
+      <w:r>
+        <w:rPr>
+          <w:lang w:val="sv-SE"/>
+        </w:rPr>
+        <w:t xml:space="preserve">identifieras med </w:t>
+      </w:r>
+      <w:proofErr w:type="spellStart"/>
+      <w:r>
+        <w:rPr>
+          <w:lang w:val="sv-SE"/>
+        </w:rPr>
+        <w:t>personummer</w:t>
+      </w:r>
+      <w:proofErr w:type="spellEnd"/>
+      <w:r>
+        <w:rPr>
+          <w:lang w:val="sv-SE"/>
+        </w:rPr>
+        <w:t xml:space="preserve"> och innehar ett</w:t>
+      </w:r>
+      <w:r>
+        <w:rPr>
+          <w:lang w:val="sv-SE"/>
+        </w:rPr>
+        <w:t xml:space="preserve"> </w:t>
+      </w:r>
+      <w:proofErr w:type="spellStart"/>
+      <w:r>
+        <w:rPr>
+          <w:lang w:val="sv-SE"/>
+        </w:rPr>
+        <w:t>username</w:t>
+      </w:r>
+      <w:proofErr w:type="spellEnd"/>
+      <w:r>
+        <w:rPr>
+          <w:lang w:val="sv-SE"/>
+        </w:rPr>
+        <w:t xml:space="preserve"> samt </w:t>
+      </w:r>
+      <w:proofErr w:type="spellStart"/>
+      <w:r>
+        <w:rPr>
+          <w:lang w:val="sv-SE"/>
+        </w:rPr>
+        <w:t>password</w:t>
+      </w:r>
+      <w:proofErr w:type="spellEnd"/>
+      <w:r>
+        <w:rPr>
+          <w:lang w:val="sv-SE"/>
+        </w:rPr>
+        <w:t>.</w:t>
+      </w:r>
+    </w:p>
+    <w:p>
+      <w:pPr>
+        <w:rPr>
+          <w:lang w:val="sv-SE"/>
+        </w:rPr>
+      </w:pPr>
     </w:p>
     <w:p>
       <w:pPr>
         <w:pStyle w:val="Heading2"/>
       </w:pPr>
-      <w:r>
-        <w:t>Klassdiagram</w:t>
-      </w:r>
-    </w:p>
-    <w:p/>
-    <w:p>
-      <w:pPr>
-        <w:pStyle w:val="Heading2"/>
-      </w:pPr>
-      <w:r>
-        <w:t>Databas</w:t>
-      </w:r>
-    </w:p>
-    <w:p/>
-    <w:p>
-      <w:pPr>
-        <w:pStyle w:val="Heading3"/>
-      </w:pPr>
-      <w:r>
-        <w:t>Tabeller</w:t>
-      </w:r>
-    </w:p>
-    <w:p>
-      <w:pPr>
-        <w:rPr>
-          <w:lang w:val="sv-SE"/>
-        </w:rPr>
-      </w:pPr>
-      <w:r>
-        <w:rPr>
-          <w:lang w:val="sv-SE"/>
-        </w:rPr>
-        <w:t>För en detaljerad beskrivning se Bilaga A.</w:t>
-      </w:r>
-    </w:p>
-    <w:p>
-      <w:pPr>
-        <w:pStyle w:val="Heading4"/>
-      </w:pPr>
-      <w:r>
-        <w:t>Category</w:t>
-      </w:r>
-    </w:p>
-    <w:p>
-      <w:pPr>
-        <w:rPr>
-          <w:lang w:val="sv-SE"/>
-        </w:rPr>
-      </w:pPr>
-      <w:r>
-        <w:rPr>
-          <w:lang w:val="sv-SE"/>
-        </w:rPr>
-        <w:t>Lagrar kategorien för ett “item” och identifieras med ett id.</w:t>
-      </w:r>
-    </w:p>
-    <w:p>
-      <w:pPr>
-        <w:pStyle w:val="Heading4"/>
-      </w:pPr>
-      <w:r>
-        <w:t>Customer</w:t>
-      </w:r>
-    </w:p>
-    <w:p>
-      <w:pPr>
-        <w:rPr>
-          <w:lang w:val="sv-SE"/>
-        </w:rPr>
-      </w:pPr>
-      <w:r>
-        <w:rPr>
-          <w:lang w:val="sv-SE"/>
-        </w:rPr>
-        <w:t>En kund I programmet, identifieras med personummer</w:t>
-      </w:r>
-      <w:r>
-        <w:rPr>
-          <w:lang w:val="sv-SE"/>
-        </w:rPr>
-        <w:t xml:space="preserve"> och innehar ett</w:t>
-      </w:r>
-      <w:r>
-        <w:rPr>
-          <w:lang w:val="sv-SE"/>
-        </w:rPr>
-        <w:t xml:space="preserve"> username samt password.</w:t>
-      </w:r>
-    </w:p>
-    <w:p>
-      <w:pPr>
-        <w:pStyle w:val="Heading4"/>
-      </w:pPr>
-      <w:r>
-        <w:t>Item</w:t>
-      </w:r>
-    </w:p>
-    <w:p>
-      <w:pPr>
-        <w:rPr>
-          <w:lang w:val="sv-SE"/>
-        </w:rPr>
-      </w:pPr>
-      <w:r>
-        <w:rPr>
-          <w:lang w:val="sv-SE"/>
-        </w:rPr>
-        <w:t>Ett object som identifieras med ett id och innehar attributen name, categoryID, amount och price.</w:t>
-      </w:r>
-    </w:p>
-    <w:p>
-      <w:pPr>
-        <w:pStyle w:val="Heading4"/>
-      </w:pPr>
-      <w:r>
-        <w:t>Person</w:t>
-      </w:r>
-    </w:p>
-    <w:p>
-      <w:pPr>
-        <w:rPr>
-          <w:lang w:val="sv-SE"/>
-        </w:rPr>
-      </w:pPr>
-      <w:r>
-        <w:rPr>
-          <w:lang w:val="sv-SE"/>
-        </w:rPr>
-        <w:t>Beskrivning av en person identifieras med ett personummer</w:t>
-      </w:r>
-      <w:r>
-        <w:rPr>
-          <w:lang w:val="sv-SE"/>
-        </w:rPr>
-        <w:t>.</w:t>
-      </w:r>
-    </w:p>
-    <w:p>
-      <w:pPr>
-        <w:pStyle w:val="Heading4"/>
-      </w:pPr>
-      <w:r>
-        <w:t>Rating</w:t>
-      </w:r>
-    </w:p>
-    <w:p>
-      <w:pPr>
-        <w:rPr>
-          <w:lang w:val="sv-SE"/>
-        </w:rPr>
-      </w:pPr>
-      <w:r>
-        <w:rPr>
-          <w:lang w:val="sv-SE"/>
-        </w:rPr>
-        <w:t>De Kunder som köper en vara har möjligheten att</w:t>
-      </w:r>
-      <w:r>
-        <w:rPr>
-          <w:lang w:val="sv-SE"/>
-        </w:rPr>
-        <w:t xml:space="preserve"> sätta poäng på produkten (0-5). ID är samma som i Item samt innehåller den personnumret till personen som har satt poängen.</w:t>
-      </w:r>
-    </w:p>
-    <w:p>
-      <w:pPr>
-        <w:pStyle w:val="Heading4"/>
-      </w:pPr>
-      <w:r>
-        <w:t>Staff</w:t>
-      </w:r>
-    </w:p>
-    <w:p>
-      <w:pPr>
-        <w:rPr>
-          <w:lang w:val="sv-SE"/>
-        </w:rPr>
-      </w:pPr>
-      <w:r>
-        <w:rPr>
-          <w:lang w:val="sv-SE"/>
-        </w:rPr>
-        <w:t xml:space="preserve">En personal I programmet, </w:t>
-      </w:r>
-      <w:r>
-        <w:rPr>
-          <w:lang w:val="sv-SE"/>
-        </w:rPr>
-        <w:t>identifieras med personummer</w:t>
-      </w:r>
-      <w:r>
-        <w:rPr>
-          <w:lang w:val="sv-SE"/>
-        </w:rPr>
-        <w:t xml:space="preserve"> och innehar ett</w:t>
-      </w:r>
-      <w:r>
-        <w:rPr>
-          <w:lang w:val="sv-SE"/>
-        </w:rPr>
-        <w:t xml:space="preserve"> username samt password.</w:t>
-      </w:r>
-    </w:p>
-    <w:p>
-      <w:pPr>
-        <w:rPr>
-          <w:lang w:val="sv-SE"/>
-        </w:rPr>
-      </w:pPr>
-    </w:p>
-    <w:p>
-      <w:pPr>
-        <w:pStyle w:val="Heading3"/>
-      </w:pPr>
-      <w:r>
-        <w:t>SQL-frågor</w:t>
-      </w:r>
+      <w:bookmarkStart w:id="3" w:name="_Toc419950352"/>
+      <w:r>
+        <w:t>SQL-</w:t>
+      </w:r>
+      <w:proofErr w:type="spellStart"/>
+      <w:r>
+        <w:t>frågor</w:t>
+      </w:r>
+      <w:bookmarkEnd w:id="3"/>
+      <w:proofErr w:type="spellEnd"/>
     </w:p>
     <w:p>
       <w:pPr>
@@ -289,7 +1670,21 @@
               <w:rPr>
                 <w:lang w:val="sv-SE"/>
               </w:rPr>
-              <w:t>Återger all information I tabellen Rating (id, score, ssn).</w:t>
+              <w:t xml:space="preserve">Återger all information I tabellen Rating (id, score, </w:t>
+            </w:r>
+            <w:proofErr w:type="spellStart"/>
+            <w:r>
+              <w:rPr>
+                <w:lang w:val="sv-SE"/>
+              </w:rPr>
+              <w:t>ssn</w:t>
+            </w:r>
+            <w:proofErr w:type="spellEnd"/>
+            <w:r>
+              <w:rPr>
+                <w:lang w:val="sv-SE"/>
+              </w:rPr>
+              <w:t>).</w:t>
             </w:r>
           </w:p>
           <w:p>
@@ -314,7 +1709,15 @@
               <w:pStyle w:val="ListParagraph"/>
             </w:pPr>
             <w:r>
-              <w:t>"SELECT Item.ID, Item.name, Item.categoryID,"</w:t>
+              <w:t xml:space="preserve">"SELECT Item.ID, Item.name, </w:t>
+            </w:r>
+            <w:proofErr w:type="spellStart"/>
+            <w:r>
+              <w:t>Item.categoryID</w:t>
+            </w:r>
+            <w:proofErr w:type="spellEnd"/>
+            <w:r>
+              <w:t>,"</w:t>
             </w:r>
           </w:p>
           <w:p>
@@ -322,7 +1725,23 @@
               <w:pStyle w:val="ListParagraph"/>
             </w:pPr>
             <w:r>
-              <w:t xml:space="preserve">                    +" Item.amount, Item.price, Category.name, Category.ID "</w:t>
+              <w:t xml:space="preserve">                    +" </w:t>
+            </w:r>
+            <w:proofErr w:type="spellStart"/>
+            <w:r>
+              <w:t>Item.amount</w:t>
+            </w:r>
+            <w:proofErr w:type="spellEnd"/>
+            <w:r>
+              <w:t xml:space="preserve">, </w:t>
+            </w:r>
+            <w:proofErr w:type="spellStart"/>
+            <w:r>
+              <w:t>Item.price</w:t>
+            </w:r>
+            <w:proofErr w:type="spellEnd"/>
+            <w:r>
+              <w:t>, Category.name, Category.ID "</w:t>
             </w:r>
           </w:p>
           <w:p>
@@ -366,7 +1785,49 @@
               <w:rPr>
                 <w:lang w:val="sv-SE"/>
               </w:rPr>
-              <w:t xml:space="preserve">+ " INNER JOIN Category ON Item.categoryID = Category.ID " </w:t>
+              <w:t xml:space="preserve">+ " INNER JOIN </w:t>
+            </w:r>
+            <w:proofErr w:type="spellStart"/>
+            <w:r>
+              <w:rPr>
+                <w:lang w:val="sv-SE"/>
+              </w:rPr>
+              <w:t>Category</w:t>
+            </w:r>
+            <w:proofErr w:type="spellEnd"/>
+            <w:r>
+              <w:rPr>
+                <w:lang w:val="sv-SE"/>
+              </w:rPr>
+              <w:t xml:space="preserve"> ON </w:t>
+            </w:r>
+            <w:proofErr w:type="spellStart"/>
+            <w:r>
+              <w:rPr>
+                <w:lang w:val="sv-SE"/>
+              </w:rPr>
+              <w:t>Item.categoryID</w:t>
+            </w:r>
+            <w:proofErr w:type="spellEnd"/>
+            <w:r>
+              <w:rPr>
+                <w:lang w:val="sv-SE"/>
+              </w:rPr>
+              <w:t xml:space="preserve"> = Category</w:t>
+            </w:r>
+            <w:proofErr w:type="gramStart"/>
+            <w:r>
+              <w:rPr>
+                <w:lang w:val="sv-SE"/>
+              </w:rPr>
+              <w:t>.ID</w:t>
+            </w:r>
+            <w:proofErr w:type="gramEnd"/>
+            <w:r>
+              <w:rPr>
+                <w:lang w:val="sv-SE"/>
+              </w:rPr>
+              <w:t xml:space="preserve"> " </w:t>
             </w:r>
             <w:r>
               <w:rPr>
@@ -447,7 +1908,21 @@
                 <w:lang w:val="sv-SE"/>
               </w:rPr>
               <w:lastRenderedPageBreak/>
-              <w:t>Hämtar all information som finns i de två kolumner som är angivna samt från vilken tabel.</w:t>
+              <w:t xml:space="preserve">Hämtar all information som finns i de två kolumner som är angivna samt från vilken </w:t>
+            </w:r>
+            <w:proofErr w:type="spellStart"/>
+            <w:r>
+              <w:rPr>
+                <w:lang w:val="sv-SE"/>
+              </w:rPr>
+              <w:t>tabel</w:t>
+            </w:r>
+            <w:proofErr w:type="spellEnd"/>
+            <w:r>
+              <w:rPr>
+                <w:lang w:val="sv-SE"/>
+              </w:rPr>
+              <w:t>.</w:t>
             </w:r>
           </w:p>
           <w:p>
@@ -473,7 +1948,15 @@
             </w:pPr>
             <w:r>
               <w:lastRenderedPageBreak/>
-              <w:t>"SELECT ID, name, categoryID FROM Item"</w:t>
+              <w:t xml:space="preserve">"SELECT ID, name, </w:t>
+            </w:r>
+            <w:proofErr w:type="spellStart"/>
+            <w:r>
+              <w:t>categoryID</w:t>
+            </w:r>
+            <w:proofErr w:type="spellEnd"/>
+            <w:r>
+              <w:t xml:space="preserve"> FROM Item"</w:t>
             </w:r>
           </w:p>
           <w:p/>
@@ -517,14 +2000,8 @@
           <w:p>
             <w:pPr>
               <w:ind w:left="360"/>
-              <w:rPr>
-                <w:lang w:val="sv-SE"/>
-              </w:rPr>
             </w:pPr>
             <w:r>
-              <w:rPr>
-                <w:lang w:val="sv-SE"/>
-              </w:rPr>
               <w:t>"DELETE FROM Item " +</w:t>
             </w:r>
           </w:p>
@@ -533,12 +2010,28 @@
               <w:pStyle w:val="ListParagraph"/>
             </w:pPr>
             <w:r>
-              <w:t xml:space="preserve">                               " WHERE Item.name = '" + item.getName() + "'" + </w:t>
+              <w:t xml:space="preserve">                               " WHERE Item.name = '" + </w:t>
+            </w:r>
+            <w:proofErr w:type="spellStart"/>
+            <w:r>
+              <w:t>item.getName</w:t>
+            </w:r>
+            <w:proofErr w:type="spellEnd"/>
+            <w:r>
+              <w:t xml:space="preserve">() + "'" + </w:t>
             </w:r>
           </w:p>
           <w:p>
             <w:r>
-              <w:t xml:space="preserve">                           " AND Item.ID = '" + item.getProductId() + "'"</w:t>
+              <w:t xml:space="preserve">                           " AND Item.ID = '" + </w:t>
+            </w:r>
+            <w:proofErr w:type="spellStart"/>
+            <w:r>
+              <w:t>item.getProductId</w:t>
+            </w:r>
+            <w:proofErr w:type="spellEnd"/>
+            <w:r>
+              <w:t>() + "'"</w:t>
             </w:r>
           </w:p>
           <w:p/>
@@ -551,9 +2044,6 @@
             <w:pPr>
               <w:pStyle w:val="ListParagraph"/>
               <w:ind w:left="1440"/>
-              <w:rPr>
-                <w:lang w:val="sv-SE"/>
-              </w:rPr>
             </w:pPr>
           </w:p>
           <w:p>
@@ -574,7 +2064,21 @@
               <w:rPr>
                 <w:lang w:val="sv-SE"/>
               </w:rPr>
-              <w:t xml:space="preserve"> där namnet och produkt id på itemet är samma som det item vi eftersöker.</w:t>
+              <w:t xml:space="preserve"> där namnet och produkt id på </w:t>
+            </w:r>
+            <w:proofErr w:type="spellStart"/>
+            <w:r>
+              <w:rPr>
+                <w:lang w:val="sv-SE"/>
+              </w:rPr>
+              <w:t>itemet</w:t>
+            </w:r>
+            <w:proofErr w:type="spellEnd"/>
+            <w:r>
+              <w:rPr>
+                <w:lang w:val="sv-SE"/>
+              </w:rPr>
+              <w:t xml:space="preserve"> är samma som det item vi eftersöker.</w:t>
             </w:r>
           </w:p>
           <w:p>
@@ -604,7 +2108,23 @@
           </w:p>
           <w:p>
             <w:r>
-              <w:t xml:space="preserve">                    + "Item.name, Item.categoryID, Item.ID, Item.price "</w:t>
+              <w:t xml:space="preserve">                    + "Item.name, </w:t>
+            </w:r>
+            <w:proofErr w:type="spellStart"/>
+            <w:r>
+              <w:t>Item.categoryID</w:t>
+            </w:r>
+            <w:proofErr w:type="spellEnd"/>
+            <w:r>
+              <w:t xml:space="preserve">, Item.ID, </w:t>
+            </w:r>
+            <w:proofErr w:type="spellStart"/>
+            <w:r>
+              <w:t>Item.price</w:t>
+            </w:r>
+            <w:proofErr w:type="spellEnd"/>
+            <w:r>
+              <w:t xml:space="preserve"> "</w:t>
             </w:r>
           </w:p>
           <w:p>
@@ -617,7 +2137,15 @@
           </w:p>
           <w:p>
             <w:r>
-              <w:t xml:space="preserve">                    + "INNER JOIN Category ON Item.categoryID = Category.ID "</w:t>
+              <w:t xml:space="preserve">                    + "INNER JOIN Category ON </w:t>
+            </w:r>
+            <w:proofErr w:type="spellStart"/>
+            <w:r>
+              <w:t>Item.categoryID</w:t>
+            </w:r>
+            <w:proofErr w:type="spellEnd"/>
+            <w:r>
+              <w:t xml:space="preserve"> = Category.ID "</w:t>
             </w:r>
           </w:p>
           <w:p/>
@@ -636,13 +2164,55 @@
               <w:rPr>
                 <w:lang w:val="sv-SE"/>
               </w:rPr>
-              <w:t xml:space="preserve">Hämtar information från de angivna kolumnerna och slår ihop tabellerna Item, Category så att den nya tabellen som skapas innehåller dessa kolumner. </w:t>
-            </w:r>
-            <w:r>
-              <w:rPr>
-                <w:lang w:val="sv-SE"/>
-              </w:rPr>
-              <w:t>Tabellerna slås ihop på vilkoret där personumret är lika.</w:t>
+              <w:t xml:space="preserve">Hämtar information från de angivna kolumnerna och slår ihop tabellerna Item, </w:t>
+            </w:r>
+            <w:proofErr w:type="spellStart"/>
+            <w:r>
+              <w:rPr>
+                <w:lang w:val="sv-SE"/>
+              </w:rPr>
+              <w:t>Category</w:t>
+            </w:r>
+            <w:proofErr w:type="spellEnd"/>
+            <w:r>
+              <w:rPr>
+                <w:lang w:val="sv-SE"/>
+              </w:rPr>
+              <w:t xml:space="preserve"> så att den nya tabellen som skapas innehåller dessa kolumner. </w:t>
+            </w:r>
+            <w:r>
+              <w:rPr>
+                <w:lang w:val="sv-SE"/>
+              </w:rPr>
+              <w:t xml:space="preserve">Tabellerna slås ihop på </w:t>
+            </w:r>
+            <w:proofErr w:type="spellStart"/>
+            <w:r>
+              <w:rPr>
+                <w:lang w:val="sv-SE"/>
+              </w:rPr>
+              <w:t>vilkoret</w:t>
+            </w:r>
+            <w:proofErr w:type="spellEnd"/>
+            <w:r>
+              <w:rPr>
+                <w:lang w:val="sv-SE"/>
+              </w:rPr>
+              <w:t xml:space="preserve"> där </w:t>
+            </w:r>
+            <w:proofErr w:type="spellStart"/>
+            <w:r>
+              <w:rPr>
+                <w:lang w:val="sv-SE"/>
+              </w:rPr>
+              <w:t>personumret</w:t>
+            </w:r>
+            <w:proofErr w:type="spellEnd"/>
+            <w:r>
+              <w:rPr>
+                <w:lang w:val="sv-SE"/>
+              </w:rPr>
+              <w:t xml:space="preserve"> är lika.</w:t>
             </w:r>
           </w:p>
           <w:p/>
@@ -663,17 +2233,57 @@
           </w:p>
           <w:p>
             <w:r>
-              <w:t xml:space="preserve">                                        " SET Item.amount = Item.amount + " + item.getAmount() +</w:t>
+              <w:t xml:space="preserve">                                        " SET </w:t>
+            </w:r>
+            <w:proofErr w:type="spellStart"/>
+            <w:r>
+              <w:t>Item.amount</w:t>
+            </w:r>
+            <w:proofErr w:type="spellEnd"/>
+            <w:r>
+              <w:t xml:space="preserve"> = </w:t>
+            </w:r>
+            <w:proofErr w:type="spellStart"/>
+            <w:r>
+              <w:t>Item.amount</w:t>
+            </w:r>
+            <w:proofErr w:type="spellEnd"/>
+            <w:r>
+              <w:t xml:space="preserve"> + " + </w:t>
+            </w:r>
+            <w:proofErr w:type="spellStart"/>
+            <w:r>
+              <w:t>item.getAmount</w:t>
+            </w:r>
+            <w:proofErr w:type="spellEnd"/>
+            <w:r>
+              <w:t>() +</w:t>
             </w:r>
           </w:p>
           <w:p>
             <w:r>
-              <w:t xml:space="preserve">                                        " WHERE Item.name = '" + item.getName() + "'" + </w:t>
+              <w:t xml:space="preserve">                                        " WHERE Item.name = '" + </w:t>
+            </w:r>
+            <w:proofErr w:type="spellStart"/>
+            <w:r>
+              <w:t>item.getName</w:t>
+            </w:r>
+            <w:proofErr w:type="spellEnd"/>
+            <w:r>
+              <w:t xml:space="preserve">() + "'" + </w:t>
             </w:r>
           </w:p>
           <w:p>
             <w:r>
-              <w:t xml:space="preserve">                                        " AND '" + category + "' = '" + item.getCategory() + "'"</w:t>
+              <w:t xml:space="preserve">                                        " AND '" + category + "' = '" + </w:t>
+            </w:r>
+            <w:proofErr w:type="spellStart"/>
+            <w:r>
+              <w:t>item.getCategory</w:t>
+            </w:r>
+            <w:proofErr w:type="spellEnd"/>
+            <w:r>
+              <w:t>() + "'"</w:t>
             </w:r>
           </w:p>
         </w:tc>
@@ -687,11 +2297,19 @@
                 <w:lang w:val="sv-SE"/>
               </w:rPr>
             </w:pPr>
-            <w:r>
-              <w:rPr>
-                <w:lang w:val="sv-SE"/>
-              </w:rPr>
-              <w:t xml:space="preserve">Updaterar ett Item och sätter nya värden på det </w:t>
+            <w:proofErr w:type="spellStart"/>
+            <w:r>
+              <w:rPr>
+                <w:lang w:val="sv-SE"/>
+              </w:rPr>
+              <w:t>Updaterar</w:t>
+            </w:r>
+            <w:proofErr w:type="spellEnd"/>
+            <w:r>
+              <w:rPr>
+                <w:lang w:val="sv-SE"/>
+              </w:rPr>
+              <w:t xml:space="preserve"> ett Item och sätter nya värden på det </w:t>
             </w:r>
             <w:r>
               <w:rPr>
@@ -723,46 +2341,86 @@
           </w:p>
           <w:p>
             <w:r>
-              <w:t xml:space="preserve">                            + "SET PERSONALNUMBER = '" + person.getSsn() </w:t>
+              <w:t xml:space="preserve">                            + "SET PERSONALNUMBER = '" + </w:t>
+            </w:r>
+            <w:proofErr w:type="spellStart"/>
+            <w:r>
+              <w:t>person.getSsn</w:t>
+            </w:r>
+            <w:proofErr w:type="spellEnd"/>
+            <w:r>
+              <w:t xml:space="preserve">() </w:t>
             </w:r>
           </w:p>
           <w:p>
             <w:r>
-              <w:t xml:space="preserve">                            + "', name = '" + person.getName()</w:t>
+              <w:t xml:space="preserve">                            + "', name = '" + </w:t>
+            </w:r>
+            <w:proofErr w:type="spellStart"/>
+            <w:r>
+              <w:t>person.getName</w:t>
+            </w:r>
+            <w:proofErr w:type="spellEnd"/>
+            <w:r>
+              <w:t>()</w:t>
             </w:r>
           </w:p>
           <w:p>
-            <w:pPr>
-              <w:rPr>
-                <w:lang w:val="sv-SE"/>
-              </w:rPr>
-            </w:pPr>
             <w:r>
               <w:t xml:space="preserve">                            </w:t>
             </w:r>
             <w:r>
-              <w:rPr>
-                <w:lang w:val="sv-SE"/>
-              </w:rPr>
-              <w:t>+ "', street = '" + person.getStreet()</w:t>
+              <w:t xml:space="preserve">+ "', street = '" + </w:t>
+            </w:r>
+            <w:proofErr w:type="spellStart"/>
+            <w:r>
+              <w:t>person.getStreet</w:t>
+            </w:r>
+            <w:proofErr w:type="spellEnd"/>
+            <w:r>
+              <w:t>()</w:t>
             </w:r>
           </w:p>
           <w:p>
-            <w:pPr>
-              <w:rPr>
-                <w:lang w:val="sv-SE"/>
-              </w:rPr>
-            </w:pPr>
-            <w:r>
-              <w:rPr>
-                <w:lang w:val="sv-SE"/>
-              </w:rPr>
-              <w:t xml:space="preserve">                            + "', postnumber = '" + person.getZip()</w:t>
+            <w:r>
+              <w:t xml:space="preserve">                            + "', </w:t>
+            </w:r>
+            <w:proofErr w:type="spellStart"/>
+            <w:r>
+              <w:t>postnumber</w:t>
+            </w:r>
+            <w:proofErr w:type="spellEnd"/>
+            <w:r>
+              <w:t xml:space="preserve"> = '" + </w:t>
+            </w:r>
+            <w:proofErr w:type="spellStart"/>
+            <w:r>
+              <w:t>person.getZip</w:t>
+            </w:r>
+            <w:proofErr w:type="spellEnd"/>
+            <w:r>
+              <w:t>()</w:t>
             </w:r>
           </w:p>
           <w:p>
             <w:r>
-              <w:t xml:space="preserve">                            + "' WHERE Person.PERSONALNUMBER = '" + ssn + "'"</w:t>
+              <w:t xml:space="preserve">                            + "' WHERE </w:t>
+            </w:r>
+            <w:proofErr w:type="spellStart"/>
+            <w:r>
+              <w:t>Person.PERSONALNUMBER</w:t>
+            </w:r>
+            <w:proofErr w:type="spellEnd"/>
+            <w:r>
+              <w:t xml:space="preserve"> = '" + </w:t>
+            </w:r>
+            <w:proofErr w:type="spellStart"/>
+            <w:r>
+              <w:t>ssn</w:t>
+            </w:r>
+            <w:proofErr w:type="spellEnd"/>
+            <w:r>
+              <w:t xml:space="preserve"> + "'"</w:t>
             </w:r>
           </w:p>
         </w:tc>
@@ -776,11 +2434,19 @@
                 <w:lang w:val="sv-SE"/>
               </w:rPr>
             </w:pPr>
-            <w:r>
-              <w:rPr>
-                <w:lang w:val="sv-SE"/>
-              </w:rPr>
-              <w:t xml:space="preserve">Updaterar </w:t>
+            <w:proofErr w:type="spellStart"/>
+            <w:r>
+              <w:rPr>
+                <w:lang w:val="sv-SE"/>
+              </w:rPr>
+              <w:t>Updaterar</w:t>
+            </w:r>
+            <w:proofErr w:type="spellEnd"/>
+            <w:r>
+              <w:rPr>
+                <w:lang w:val="sv-SE"/>
+              </w:rPr>
+              <w:t xml:space="preserve"> </w:t>
             </w:r>
             <w:r>
               <w:rPr>
@@ -842,7 +2508,35 @@
               <w:rPr>
                 <w:lang w:val="sv-SE"/>
               </w:rPr>
-              <w:t>Raderar ett staff object från tabellen.</w:t>
+              <w:t xml:space="preserve">Raderar ett </w:t>
+            </w:r>
+            <w:proofErr w:type="spellStart"/>
+            <w:r>
+              <w:rPr>
+                <w:lang w:val="sv-SE"/>
+              </w:rPr>
+              <w:t>staff</w:t>
+            </w:r>
+            <w:proofErr w:type="spellEnd"/>
+            <w:r>
+              <w:rPr>
+                <w:lang w:val="sv-SE"/>
+              </w:rPr>
+              <w:t xml:space="preserve"> </w:t>
+            </w:r>
+            <w:proofErr w:type="spellStart"/>
+            <w:r>
+              <w:rPr>
+                <w:lang w:val="sv-SE"/>
+              </w:rPr>
+              <w:t>object</w:t>
+            </w:r>
+            <w:proofErr w:type="spellEnd"/>
+            <w:r>
+              <w:rPr>
+                <w:lang w:val="sv-SE"/>
+              </w:rPr>
+              <w:t xml:space="preserve"> från tabellen.</w:t>
             </w:r>
           </w:p>
         </w:tc>
@@ -857,7 +2551,23 @@
           </w:tcPr>
           <w:p>
             <w:r>
-              <w:t>"DROP TABLE " + tableNames.get(i))</w:t>
+              <w:t xml:space="preserve">"DROP TABLE " + </w:t>
+            </w:r>
+            <w:proofErr w:type="spellStart"/>
+            <w:r>
+              <w:t>tableNames.get</w:t>
+            </w:r>
+            <w:proofErr w:type="spellEnd"/>
+            <w:r>
+              <w:t>(</w:t>
+            </w:r>
+            <w:proofErr w:type="spellStart"/>
+            <w:r>
+              <w:t>i</w:t>
+            </w:r>
+            <w:proofErr w:type="spellEnd"/>
+            <w:r>
+              <w:t>))</w:t>
             </w:r>
           </w:p>
         </w:tc>
@@ -866,30 +2576,703 @@
             <w:tcW w:w="4892" w:type="dxa"/>
           </w:tcPr>
           <w:p>
-            <w:r>
-              <w:t>Raderar tabellerna som finns I ArrayList tableNames.</w:t>
-            </w:r>
-            <w:bookmarkStart w:id="0" w:name="_GoBack"/>
-            <w:bookmarkEnd w:id="0"/>
+            <w:pPr>
+              <w:rPr>
+                <w:lang w:val="sv-SE"/>
+              </w:rPr>
+            </w:pPr>
+            <w:r>
+              <w:rPr>
+                <w:lang w:val="sv-SE"/>
+              </w:rPr>
+              <w:t xml:space="preserve">Raderar tabellerna som finns I </w:t>
+            </w:r>
+            <w:proofErr w:type="spellStart"/>
+            <w:r>
+              <w:rPr>
+                <w:lang w:val="sv-SE"/>
+              </w:rPr>
+              <w:t>ArrayList</w:t>
+            </w:r>
+            <w:proofErr w:type="spellEnd"/>
+            <w:r>
+              <w:rPr>
+                <w:lang w:val="sv-SE"/>
+              </w:rPr>
+              <w:t xml:space="preserve"> </w:t>
+            </w:r>
+            <w:proofErr w:type="spellStart"/>
+            <w:r>
+              <w:rPr>
+                <w:lang w:val="sv-SE"/>
+              </w:rPr>
+              <w:t>tableNames</w:t>
+            </w:r>
+            <w:proofErr w:type="spellEnd"/>
+            <w:r>
+              <w:rPr>
+                <w:lang w:val="sv-SE"/>
+              </w:rPr>
+              <w:t>.</w:t>
+            </w:r>
           </w:p>
         </w:tc>
       </w:tr>
     </w:tbl>
-    <w:p/>
+    <w:p>
+      <w:pPr>
+        <w:rPr>
+          <w:lang w:val="sv-SE"/>
+        </w:rPr>
+      </w:pPr>
+    </w:p>
     <w:p>
       <w:pPr>
         <w:pStyle w:val="ListParagraph"/>
+        <w:rPr>
+          <w:lang w:val="sv-SE"/>
+        </w:rPr>
       </w:pPr>
     </w:p>
     <w:p>
       <w:pPr>
         <w:pStyle w:val="ListParagraph"/>
         <w:ind w:firstLine="720"/>
-      </w:pPr>
-    </w:p>
-    <w:p>
-      <w:r>
+        <w:rPr>
+          <w:lang w:val="sv-SE"/>
+        </w:rPr>
+      </w:pPr>
+    </w:p>
+    <w:p>
+      <w:pPr>
+        <w:rPr>
+          <w:lang w:val="sv-SE"/>
+        </w:rPr>
+      </w:pPr>
+      <w:r>
+        <w:rPr>
+          <w:lang w:val="sv-SE"/>
+        </w:rPr>
         <w:tab/>
+      </w:r>
+    </w:p>
+    <w:p>
+      <w:pPr>
+        <w:pStyle w:val="Heading1"/>
+      </w:pPr>
+      <w:bookmarkStart w:id="4" w:name="_Toc419950353"/>
+      <w:r>
+        <w:lastRenderedPageBreak/>
+        <w:t>http://ddwap.mah.se/mysqlbrowser/conn.php</w:t>
+      </w:r>
+      <w:r>
+        <w:t>Bilaga A</w:t>
+      </w:r>
+      <w:bookmarkEnd w:id="4"/>
+    </w:p>
+    <w:p>
+      <w:pPr>
+        <w:rPr>
+          <w:lang w:val="sv-SE"/>
+        </w:rPr>
+      </w:pPr>
+      <w:r>
+        <w:rPr>
+          <w:lang w:val="sv-SE"/>
+        </w:rPr>
+        <w:t>När databasen återställs initieras</w:t>
+      </w:r>
+      <w:r>
+        <w:rPr>
+          <w:lang w:val="sv-SE"/>
+        </w:rPr>
+        <w:t xml:space="preserve"> den med</w:t>
+      </w:r>
+      <w:r>
+        <w:rPr>
+          <w:lang w:val="sv-SE"/>
+        </w:rPr>
+        <w:t xml:space="preserve"> nedanstående information</w:t>
+      </w:r>
+      <w:r>
+        <w:rPr>
+          <w:lang w:val="sv-SE"/>
+        </w:rPr>
+        <w:t>:</w:t>
+      </w:r>
+      <w:r>
+        <w:rPr>
+          <w:lang w:val="sv-SE"/>
+        </w:rPr>
+        <w:br/>
+      </w:r>
+    </w:p>
+    <w:p>
+      <w:r>
+        <w:t>CREATE TABLE Category (</w:t>
+      </w:r>
+    </w:p>
+    <w:p>
+      <w:r>
+        <w:tab/>
+        <w:t>ID INTEGER NOT NULL,</w:t>
+      </w:r>
+    </w:p>
+    <w:p>
+      <w:r>
+        <w:tab/>
+      </w:r>
+      <w:proofErr w:type="gramStart"/>
+      <w:r>
+        <w:t>name</w:t>
+      </w:r>
+      <w:proofErr w:type="gramEnd"/>
+      <w:r>
+        <w:t xml:space="preserve"> VARCHAR(50),</w:t>
+      </w:r>
+    </w:p>
+    <w:p>
+      <w:r>
+        <w:tab/>
+        <w:t>PRIMARY KEY (ID)</w:t>
+      </w:r>
+    </w:p>
+    <w:p>
+      <w:r>
+        <w:t>);</w:t>
+      </w:r>
+    </w:p>
+    <w:p/>
+    <w:p>
+      <w:r>
+        <w:t>CREATE TABLE Item (</w:t>
+      </w:r>
+    </w:p>
+    <w:p>
+      <w:r>
+        <w:tab/>
+        <w:t>ID INTEGER,</w:t>
+      </w:r>
+    </w:p>
+    <w:p>
+      <w:r>
+        <w:tab/>
+      </w:r>
+      <w:proofErr w:type="gramStart"/>
+      <w:r>
+        <w:t>name</w:t>
+      </w:r>
+      <w:proofErr w:type="gramEnd"/>
+      <w:r>
+        <w:t xml:space="preserve"> VARCHAR(50),</w:t>
+      </w:r>
+    </w:p>
+    <w:p>
+      <w:r>
+        <w:tab/>
+      </w:r>
+      <w:proofErr w:type="spellStart"/>
+      <w:proofErr w:type="gramStart"/>
+      <w:r>
+        <w:t>categoryID</w:t>
+      </w:r>
+      <w:proofErr w:type="spellEnd"/>
+      <w:proofErr w:type="gramEnd"/>
+      <w:r>
+        <w:t xml:space="preserve"> INTEGER,</w:t>
+      </w:r>
+    </w:p>
+    <w:p>
+      <w:r>
+        <w:tab/>
+      </w:r>
+      <w:proofErr w:type="gramStart"/>
+      <w:r>
+        <w:t>amount</w:t>
+      </w:r>
+      <w:proofErr w:type="gramEnd"/>
+      <w:r>
+        <w:t xml:space="preserve"> INTEGER,</w:t>
+      </w:r>
+    </w:p>
+    <w:p>
+      <w:r>
+        <w:tab/>
+      </w:r>
+      <w:proofErr w:type="gramStart"/>
+      <w:r>
+        <w:t>price</w:t>
+      </w:r>
+      <w:proofErr w:type="gramEnd"/>
+      <w:r>
+        <w:t xml:space="preserve"> DECIMAL(18, 2),</w:t>
+      </w:r>
+    </w:p>
+    <w:p>
+      <w:r>
+        <w:tab/>
+        <w:t>PRIMARY KEY (ID)</w:t>
+      </w:r>
+    </w:p>
+    <w:p>
+      <w:r>
+        <w:t>);</w:t>
+      </w:r>
+    </w:p>
+    <w:p/>
+    <w:p>
+      <w:r>
+        <w:t>CREATE TABLE Person (</w:t>
+      </w:r>
+    </w:p>
+    <w:p>
+      <w:r>
+        <w:tab/>
+        <w:t xml:space="preserve">PERSONALNUMBER </w:t>
+      </w:r>
+      <w:proofErr w:type="gramStart"/>
+      <w:r>
+        <w:t>VARCHAR(</w:t>
+      </w:r>
+      <w:proofErr w:type="gramEnd"/>
+      <w:r>
+        <w:t>50) NOT NULL,</w:t>
+      </w:r>
+    </w:p>
+    <w:p>
+      <w:r>
+        <w:tab/>
+      </w:r>
+      <w:proofErr w:type="gramStart"/>
+      <w:r>
+        <w:t>name</w:t>
+      </w:r>
+      <w:proofErr w:type="gramEnd"/>
+      <w:r>
+        <w:t xml:space="preserve"> VARCHAR(50),</w:t>
+      </w:r>
+    </w:p>
+    <w:p>
+      <w:r>
+        <w:tab/>
+      </w:r>
+      <w:proofErr w:type="gramStart"/>
+      <w:r>
+        <w:t>street</w:t>
+      </w:r>
+      <w:proofErr w:type="gramEnd"/>
+      <w:r>
+        <w:t xml:space="preserve"> VARCHAR(100),</w:t>
+      </w:r>
+    </w:p>
+    <w:p>
+      <w:r>
+        <w:tab/>
+      </w:r>
+      <w:proofErr w:type="spellStart"/>
+      <w:proofErr w:type="gramStart"/>
+      <w:r>
+        <w:t>postnumber</w:t>
+      </w:r>
+      <w:proofErr w:type="spellEnd"/>
+      <w:proofErr w:type="gramEnd"/>
+      <w:r>
+        <w:t xml:space="preserve"> VARCHAR(100),</w:t>
+      </w:r>
+    </w:p>
+    <w:p>
+      <w:r>
+        <w:tab/>
+        <w:t>PRIMARY KEY (PERSONALNUMBER)</w:t>
+      </w:r>
+    </w:p>
+    <w:p>
+      <w:r>
+        <w:t>);</w:t>
+      </w:r>
+    </w:p>
+    <w:p/>
+    <w:p>
+      <w:r>
+        <w:t>CREATE TABLE Customer (</w:t>
+      </w:r>
+    </w:p>
+    <w:p>
+      <w:r>
+        <w:tab/>
+        <w:t xml:space="preserve">PERSONALNUMBER </w:t>
+      </w:r>
+      <w:proofErr w:type="gramStart"/>
+      <w:r>
+        <w:t>VARCHAR(</w:t>
+      </w:r>
+      <w:proofErr w:type="gramEnd"/>
+      <w:r>
+        <w:t>50) NOT NULL,</w:t>
+      </w:r>
+    </w:p>
+    <w:p>
+      <w:r>
+        <w:tab/>
+      </w:r>
+      <w:proofErr w:type="gramStart"/>
+      <w:r>
+        <w:t>username</w:t>
+      </w:r>
+      <w:proofErr w:type="gramEnd"/>
+      <w:r>
+        <w:t xml:space="preserve"> VARCHAR(50),</w:t>
+      </w:r>
+    </w:p>
+    <w:p>
+      <w:r>
+        <w:lastRenderedPageBreak/>
+        <w:tab/>
+      </w:r>
+      <w:proofErr w:type="gramStart"/>
+      <w:r>
+        <w:t>password</w:t>
+      </w:r>
+      <w:proofErr w:type="gramEnd"/>
+      <w:r>
+        <w:t xml:space="preserve"> VARCHAR(50),</w:t>
+      </w:r>
+    </w:p>
+    <w:p>
+      <w:r>
+        <w:tab/>
+        <w:t>PRIMARY KEY (PERSONALNUMBER)</w:t>
+      </w:r>
+    </w:p>
+    <w:p>
+      <w:r>
+        <w:t>);</w:t>
+      </w:r>
+    </w:p>
+    <w:p/>
+    <w:p>
+      <w:r>
+        <w:t>CREATE TABLE Staff (</w:t>
+      </w:r>
+    </w:p>
+    <w:p>
+      <w:r>
+        <w:tab/>
+        <w:t xml:space="preserve">PERSONALNUMBER </w:t>
+      </w:r>
+      <w:proofErr w:type="gramStart"/>
+      <w:r>
+        <w:t>VARCHAR(</w:t>
+      </w:r>
+      <w:proofErr w:type="gramEnd"/>
+      <w:r>
+        <w:t>50) NOT NULL,</w:t>
+      </w:r>
+    </w:p>
+    <w:p>
+      <w:r>
+        <w:tab/>
+      </w:r>
+      <w:proofErr w:type="gramStart"/>
+      <w:r>
+        <w:t>username</w:t>
+      </w:r>
+      <w:proofErr w:type="gramEnd"/>
+      <w:r>
+        <w:t xml:space="preserve"> VARCHAR(50),</w:t>
+      </w:r>
+    </w:p>
+    <w:p>
+      <w:r>
+        <w:tab/>
+      </w:r>
+      <w:proofErr w:type="gramStart"/>
+      <w:r>
+        <w:t>password</w:t>
+      </w:r>
+      <w:proofErr w:type="gramEnd"/>
+      <w:r>
+        <w:t xml:space="preserve"> VARCHAR(50),</w:t>
+      </w:r>
+    </w:p>
+    <w:p>
+      <w:r>
+        <w:tab/>
+        <w:t>PRIMARY KEY (PERSONALNUMBER)</w:t>
+      </w:r>
+    </w:p>
+    <w:p>
+      <w:r>
+        <w:t>);</w:t>
+      </w:r>
+    </w:p>
+    <w:p/>
+    <w:p>
+      <w:r>
+        <w:t>CREATE TABLE Rating (</w:t>
+      </w:r>
+    </w:p>
+    <w:p>
+      <w:r>
+        <w:tab/>
+        <w:t>ID INT NOT NULL,</w:t>
+      </w:r>
+    </w:p>
+    <w:p>
+      <w:r>
+        <w:tab/>
+      </w:r>
+      <w:proofErr w:type="spellStart"/>
+      <w:proofErr w:type="gramStart"/>
+      <w:r>
+        <w:t>personalnumber</w:t>
+      </w:r>
+      <w:proofErr w:type="spellEnd"/>
+      <w:proofErr w:type="gramEnd"/>
+      <w:r>
+        <w:t xml:space="preserve"> VARCHAR(50) NOT NULL,</w:t>
+      </w:r>
+    </w:p>
+    <w:p>
+      <w:r>
+        <w:tab/>
+      </w:r>
+      <w:proofErr w:type="gramStart"/>
+      <w:r>
+        <w:t>rate</w:t>
+      </w:r>
+      <w:proofErr w:type="gramEnd"/>
+      <w:r>
+        <w:t xml:space="preserve"> DECIMAL(18, 2)</w:t>
+      </w:r>
+    </w:p>
+    <w:p>
+      <w:r>
+        <w:t>);</w:t>
+      </w:r>
+    </w:p>
+    <w:p/>
+    <w:p>
+      <w:r>
+        <w:t>INSERT INTO Staff VALUES ('19661006-1234', '</w:t>
+      </w:r>
+      <w:proofErr w:type="spellStart"/>
+      <w:r>
+        <w:t>teststaff</w:t>
+      </w:r>
+      <w:proofErr w:type="spellEnd"/>
+      <w:r>
+        <w:t>', '</w:t>
+      </w:r>
+      <w:proofErr w:type="spellStart"/>
+      <w:r>
+        <w:t>pwdstaff</w:t>
+      </w:r>
+      <w:proofErr w:type="spellEnd"/>
+      <w:r>
+        <w:t>');</w:t>
+      </w:r>
+    </w:p>
+    <w:p>
+      <w:r>
+        <w:t>INSERT INTO Staff VALUES ('19880306-4568', 'teststaff2', 'pwdstaff2');</w:t>
+      </w:r>
+    </w:p>
+    <w:p/>
+    <w:p>
+      <w:r>
+        <w:t>INSERT INTO Customer VALUES ('19661006-1234', '</w:t>
+      </w:r>
+      <w:proofErr w:type="spellStart"/>
+      <w:r>
+        <w:t>testcustomer</w:t>
+      </w:r>
+      <w:proofErr w:type="spellEnd"/>
+      <w:r>
+        <w:t>', '</w:t>
+      </w:r>
+      <w:proofErr w:type="spellStart"/>
+      <w:r>
+        <w:t>pwdcustomer</w:t>
+      </w:r>
+      <w:proofErr w:type="spellEnd"/>
+      <w:r>
+        <w:t>');</w:t>
+      </w:r>
+    </w:p>
+    <w:p>
+      <w:r>
+        <w:t>INSERT INTO Customer VALUES ('17770613-4321', 'testcustomer2', 'pwdcustomer2');</w:t>
+      </w:r>
+    </w:p>
+    <w:p/>
+    <w:p>
+      <w:r>
+        <w:t>INSERT INTO Person VALUES ('19880306-4568', 'John Doe', '</w:t>
+      </w:r>
+      <w:proofErr w:type="spellStart"/>
+      <w:r>
+        <w:t>Testvägen</w:t>
+      </w:r>
+      <w:proofErr w:type="spellEnd"/>
+      <w:r>
+        <w:t xml:space="preserve"> 0', '12345');</w:t>
+      </w:r>
+    </w:p>
+    <w:p>
+      <w:r>
+        <w:t>INSERT INTO Person VALUES ('19661006-1234', '</w:t>
+      </w:r>
+      <w:proofErr w:type="spellStart"/>
+      <w:r>
+        <w:t>Rasmus</w:t>
+      </w:r>
+      <w:proofErr w:type="spellEnd"/>
+      <w:r>
+        <w:t xml:space="preserve"> </w:t>
+      </w:r>
+      <w:proofErr w:type="spellStart"/>
+      <w:r>
+        <w:t>mose</w:t>
+      </w:r>
+      <w:proofErr w:type="spellEnd"/>
+      <w:r>
+        <w:t>', '</w:t>
+      </w:r>
+      <w:proofErr w:type="spellStart"/>
+      <w:r>
+        <w:t>Testvägen</w:t>
+      </w:r>
+      <w:proofErr w:type="spellEnd"/>
+      <w:r>
+        <w:t xml:space="preserve"> 666', '67890');</w:t>
+      </w:r>
+    </w:p>
+    <w:p/>
+    <w:p>
+      <w:r>
+        <w:t xml:space="preserve">INSERT INTO Person VALUES ('17770613-4321', 'Gabriel </w:t>
+      </w:r>
+      <w:proofErr w:type="spellStart"/>
+      <w:r>
+        <w:t>kvist</w:t>
+      </w:r>
+      <w:proofErr w:type="spellEnd"/>
+      <w:r>
+        <w:t>', '</w:t>
+      </w:r>
+      <w:proofErr w:type="spellStart"/>
+      <w:r>
+        <w:t>ladugårdsvägen</w:t>
+      </w:r>
+      <w:proofErr w:type="spellEnd"/>
+      <w:r>
+        <w:t xml:space="preserve"> 10', '45672');</w:t>
+      </w:r>
+    </w:p>
+    <w:p>
+      <w:r>
+        <w:t xml:space="preserve">INSERT INTO Person VALUES ('11661208-1987', 'Moses </w:t>
+      </w:r>
+      <w:proofErr w:type="spellStart"/>
+      <w:r>
+        <w:t>Abrahamsson</w:t>
+      </w:r>
+      <w:proofErr w:type="spellEnd"/>
+      <w:r>
+        <w:t>', '</w:t>
+      </w:r>
+      <w:proofErr w:type="spellStart"/>
+      <w:r>
+        <w:t>ökenvägen</w:t>
+      </w:r>
+      <w:proofErr w:type="spellEnd"/>
+      <w:r>
+        <w:t xml:space="preserve"> 6f', '45876');</w:t>
+      </w:r>
+    </w:p>
+    <w:p/>
+    <w:p>
+      <w:r>
+        <w:lastRenderedPageBreak/>
+        <w:t xml:space="preserve">INSERT INTO Item (ID, name, </w:t>
+      </w:r>
+      <w:proofErr w:type="spellStart"/>
+      <w:r>
+        <w:t>categoryID</w:t>
+      </w:r>
+      <w:proofErr w:type="spellEnd"/>
+      <w:r>
+        <w:t>, amount, price) VALUES (1, '</w:t>
+      </w:r>
+      <w:proofErr w:type="spellStart"/>
+      <w:r>
+        <w:t>lera</w:t>
+      </w:r>
+      <w:proofErr w:type="spellEnd"/>
+      <w:r>
+        <w:t>', 1, 4, 10.00);</w:t>
+      </w:r>
+    </w:p>
+    <w:p>
+      <w:r>
+        <w:t xml:space="preserve">INSERT INTO Item (ID, name, </w:t>
+      </w:r>
+      <w:proofErr w:type="spellStart"/>
+      <w:r>
+        <w:t>categoryID</w:t>
+      </w:r>
+      <w:proofErr w:type="spellEnd"/>
+      <w:r>
+        <w:t>, amount, price) VALUES (2, '</w:t>
+      </w:r>
+      <w:proofErr w:type="spellStart"/>
+      <w:r>
+        <w:t>fotboll</w:t>
+      </w:r>
+      <w:proofErr w:type="spellEnd"/>
+      <w:r>
+        <w:t>', 2, 10, 490.00);</w:t>
+      </w:r>
+    </w:p>
+    <w:p/>
+    <w:p>
+      <w:r>
+        <w:t>INSERT INTO Category (ID, name) VALUES (1, 'form');</w:t>
+      </w:r>
+    </w:p>
+    <w:p>
+      <w:r>
+        <w:t>INSERT INTO Category (ID, name) VALUES (2, '</w:t>
+      </w:r>
+      <w:proofErr w:type="spellStart"/>
+      <w:r>
+        <w:t>bollar</w:t>
+      </w:r>
+      <w:proofErr w:type="spellEnd"/>
+      <w:r>
+        <w:t>');</w:t>
+      </w:r>
+    </w:p>
+    <w:p/>
+    <w:p>
+      <w:r>
+        <w:t>INSERT INTO Rating VALUES (1, '871010-6666', 5);</w:t>
+      </w:r>
+    </w:p>
+    <w:p>
+      <w:r>
+        <w:t>INSERT INTO Rating VALUES (2, '841019-6666', 1);</w:t>
+      </w:r>
+    </w:p>
+    <w:p>
+      <w:r>
+        <w:t>INSERT INTO Rating VALUES (1, '891110-1132', 5);</w:t>
+      </w:r>
+    </w:p>
+    <w:p>
+      <w:r>
+        <w:t>INSERT INTO Rating VALUES (2, '741019-6999', 8);</w:t>
       </w:r>
     </w:p>
     <w:p/>
@@ -905,34 +3288,103 @@
     <w:p>
       <w:pPr>
         <w:pStyle w:val="Heading1"/>
-      </w:pPr>
-      <w:r>
-        <w:t>Bilaga A</w:t>
-      </w:r>
-    </w:p>
-    <w:p>
-      <w:pPr>
-        <w:rPr>
-          <w:lang w:val="sv-SE"/>
-        </w:rPr>
-      </w:pPr>
-      <w:r>
-        <w:rPr>
-          <w:lang w:val="sv-SE"/>
-        </w:rPr>
-        <w:t>När databasen återställs initieras</w:t>
-      </w:r>
-      <w:r>
-        <w:rPr>
-          <w:lang w:val="sv-SE"/>
-        </w:rPr>
-        <w:t xml:space="preserve"> den med</w:t>
-      </w:r>
-      <w:r>
-        <w:rPr>
-          <w:lang w:val="sv-SE"/>
-        </w:rPr>
-        <w:t xml:space="preserve"> nedanstående information</w:t>
+        <w:rPr>
+          <w:lang w:val="sv-SE"/>
+        </w:rPr>
+      </w:pPr>
+      <w:bookmarkStart w:id="5" w:name="_Toc419950354"/>
+    </w:p>
+    <w:p>
+      <w:pPr>
+        <w:pStyle w:val="Heading1"/>
+        <w:rPr>
+          <w:lang w:val="sv-SE"/>
+        </w:rPr>
+      </w:pPr>
+    </w:p>
+    <w:p>
+      <w:pPr>
+        <w:pStyle w:val="Heading1"/>
+        <w:rPr>
+          <w:lang w:val="sv-SE"/>
+        </w:rPr>
+      </w:pPr>
+    </w:p>
+    <w:p>
+      <w:pPr>
+        <w:rPr>
+          <w:lang w:val="sv-SE"/>
+        </w:rPr>
+      </w:pPr>
+    </w:p>
+    <w:p>
+      <w:pPr>
+        <w:pStyle w:val="Heading1"/>
+        <w:rPr>
+          <w:rFonts w:asciiTheme="minorHAnsi" w:eastAsiaTheme="minorHAnsi" w:hAnsiTheme="minorHAnsi" w:cstheme="minorBidi"/>
+          <w:color w:val="auto"/>
+          <w:sz w:val="22"/>
+          <w:szCs w:val="22"/>
+          <w:lang w:val="sv-SE"/>
+        </w:rPr>
+      </w:pPr>
+    </w:p>
+    <w:p>
+      <w:pPr>
+        <w:rPr>
+          <w:lang w:val="sv-SE"/>
+        </w:rPr>
+      </w:pPr>
+    </w:p>
+    <w:p>
+      <w:pPr>
+        <w:rPr>
+          <w:lang w:val="sv-SE"/>
+        </w:rPr>
+      </w:pPr>
+    </w:p>
+    <w:p>
+      <w:pPr>
+        <w:pStyle w:val="Heading1"/>
+        <w:rPr>
+          <w:lang w:val="sv-SE"/>
+        </w:rPr>
+      </w:pPr>
+      <w:bookmarkStart w:id="6" w:name="_GoBack"/>
+      <w:bookmarkEnd w:id="6"/>
+      <w:r>
+        <w:rPr>
+          <w:lang w:val="sv-SE"/>
+        </w:rPr>
+        <w:lastRenderedPageBreak/>
+        <w:t>Bilaga B</w:t>
+      </w:r>
+      <w:bookmarkEnd w:id="5"/>
+    </w:p>
+    <w:p>
+      <w:pPr>
+        <w:rPr>
+          <w:lang w:val="sv-SE"/>
+        </w:rPr>
+      </w:pPr>
+      <w:r>
+        <w:rPr>
+          <w:lang w:val="sv-SE"/>
+        </w:rPr>
+        <w:t>Nedan visas information för åtkomst till databasen.</w:t>
+      </w:r>
+    </w:p>
+    <w:p>
+      <w:pPr>
+        <w:rPr>
+          <w:lang w:val="sv-SE"/>
+        </w:rPr>
+      </w:pPr>
+      <w:r>
+        <w:rPr>
+          <w:lang w:val="sv-SE"/>
+        </w:rPr>
+        <w:t>Användarnamn</w:t>
       </w:r>
       <w:r>
         <w:rPr>
@@ -944,321 +3396,150 @@
         <w:rPr>
           <w:lang w:val="sv-SE"/>
         </w:rPr>
-        <w:br/>
-      </w:r>
-    </w:p>
-    <w:p>
-      <w:r>
-        <w:t>CREATE TABLE Category (</w:t>
-      </w:r>
-    </w:p>
-    <w:p>
-      <w:r>
-        <w:tab/>
-        <w:t>ID INTEGER NOT NULL,</w:t>
-      </w:r>
-    </w:p>
-    <w:p>
-      <w:r>
-        <w:tab/>
-        <w:t>name VARCHAR(50),</w:t>
-      </w:r>
-    </w:p>
-    <w:p>
-      <w:r>
-        <w:tab/>
-        <w:t>PRIMARY KEY (ID)</w:t>
-      </w:r>
-    </w:p>
-    <w:p>
-      <w:r>
-        <w:t>);</w:t>
-      </w:r>
-    </w:p>
-    <w:p/>
-    <w:p>
-      <w:r>
-        <w:t>CREATE TABLE Item (</w:t>
-      </w:r>
-    </w:p>
-    <w:p>
-      <w:r>
-        <w:tab/>
-        <w:t>ID INTEGER,</w:t>
-      </w:r>
-    </w:p>
-    <w:p>
-      <w:r>
-        <w:tab/>
-        <w:t>name VARCHAR(50),</w:t>
-      </w:r>
-    </w:p>
-    <w:p>
-      <w:r>
-        <w:tab/>
-        <w:t>categoryID INTEGER,</w:t>
-      </w:r>
-    </w:p>
-    <w:p>
-      <w:r>
-        <w:tab/>
-        <w:t>amount INTEGER,</w:t>
-      </w:r>
-    </w:p>
-    <w:p>
-      <w:r>
-        <w:tab/>
-        <w:t>price DECIMAL(18, 2),</w:t>
-      </w:r>
-    </w:p>
-    <w:p>
-      <w:r>
-        <w:tab/>
-        <w:t>PRIMARY KEY (ID)</w:t>
-      </w:r>
-    </w:p>
-    <w:p>
-      <w:r>
-        <w:t>);</w:t>
-      </w:r>
-    </w:p>
-    <w:p/>
-    <w:p>
-      <w:r>
-        <w:t>CREATE TABLE Person (</w:t>
-      </w:r>
-    </w:p>
-    <w:p>
-      <w:r>
-        <w:tab/>
-        <w:t>PERSONALNUMBER VARCHAR(50) NOT NULL,</w:t>
-      </w:r>
-    </w:p>
-    <w:p>
-      <w:r>
-        <w:lastRenderedPageBreak/>
-        <w:tab/>
-        <w:t>name VARCHAR(50),</w:t>
-      </w:r>
-    </w:p>
-    <w:p>
-      <w:r>
-        <w:tab/>
-        <w:t>street VARCHAR(100),</w:t>
-      </w:r>
-    </w:p>
-    <w:p>
-      <w:r>
-        <w:tab/>
-        <w:t>postnumber VARCHAR(100),</w:t>
-      </w:r>
-    </w:p>
-    <w:p>
-      <w:r>
-        <w:tab/>
-        <w:t>PRIMARY KEY (PERSONALNUMBER)</w:t>
-      </w:r>
-    </w:p>
-    <w:p>
-      <w:r>
-        <w:t>);</w:t>
-      </w:r>
-    </w:p>
-    <w:p/>
-    <w:p>
-      <w:r>
-        <w:t>CREATE TABLE Customer (</w:t>
-      </w:r>
-    </w:p>
-    <w:p>
-      <w:r>
-        <w:tab/>
-        <w:t>PERSONALNUMBER VARCHAR(50) NOT NULL,</w:t>
-      </w:r>
-    </w:p>
-    <w:p>
-      <w:r>
-        <w:tab/>
-        <w:t>username VARCHAR(50),</w:t>
-      </w:r>
-    </w:p>
-    <w:p>
-      <w:r>
-        <w:tab/>
-        <w:t>password VARCHAR(50),</w:t>
-      </w:r>
-    </w:p>
-    <w:p>
-      <w:r>
-        <w:tab/>
-        <w:t>PRIMARY KEY (PERSONALNUMBER)</w:t>
-      </w:r>
-    </w:p>
-    <w:p>
-      <w:r>
-        <w:t>);</w:t>
-      </w:r>
-    </w:p>
-    <w:p/>
-    <w:p>
-      <w:r>
-        <w:t>CREATE TABLE Staff (</w:t>
-      </w:r>
-    </w:p>
-    <w:p>
-      <w:r>
-        <w:tab/>
-        <w:t>PERSONALNUMBER VARCHAR(50) NOT NULL,</w:t>
-      </w:r>
-    </w:p>
-    <w:p>
-      <w:r>
-        <w:tab/>
-        <w:t>username VARCHAR(50),</w:t>
-      </w:r>
-    </w:p>
-    <w:p>
-      <w:r>
-        <w:tab/>
-        <w:t>password VARCHAR(50),</w:t>
-      </w:r>
-    </w:p>
-    <w:p>
-      <w:r>
-        <w:tab/>
-        <w:t>PRIMARY KEY (PERSONALNUMBER)</w:t>
-      </w:r>
-    </w:p>
-    <w:p>
-      <w:r>
-        <w:t>);</w:t>
-      </w:r>
-    </w:p>
-    <w:p/>
-    <w:p>
-      <w:r>
-        <w:t>CREATE TABLE Rating (</w:t>
-      </w:r>
-    </w:p>
-    <w:p>
-      <w:r>
-        <w:tab/>
-        <w:t>ID INT NOT NULL,</w:t>
-      </w:r>
-    </w:p>
-    <w:p>
-      <w:r>
-        <w:tab/>
-        <w:t>personalnumber VARCHAR(50) NOT NULL,</w:t>
-      </w:r>
-    </w:p>
-    <w:p>
-      <w:r>
-        <w:tab/>
-        <w:t>rate DECIMAL(18, 2)</w:t>
-      </w:r>
-    </w:p>
-    <w:p>
-      <w:r>
-        <w:t>);</w:t>
-      </w:r>
-    </w:p>
-    <w:p/>
-    <w:p>
-      <w:r>
-        <w:t>INSERT INTO Staff VALUES ('19661006-1234', 'teststaff', 'pwdstaff');</w:t>
-      </w:r>
-    </w:p>
-    <w:p>
-      <w:r>
-        <w:t>INSERT INTO Staff VALUES ('19880306-4568', 'teststaff2', 'pwdstaff2');</w:t>
-      </w:r>
-    </w:p>
-    <w:p/>
-    <w:p>
-      <w:r>
-        <w:lastRenderedPageBreak/>
-        <w:t>INSERT INTO Customer VALUES ('19661006-1234', 'testcustomer', 'pwdcustomer');</w:t>
-      </w:r>
-    </w:p>
-    <w:p>
-      <w:r>
-        <w:t>INSERT INTO Customer VALUES ('17770613-4321', 'testcustomer2', 'pwdcustomer2');</w:t>
-      </w:r>
-    </w:p>
-    <w:p/>
-    <w:p>
-      <w:r>
-        <w:t>INSERT INTO Person VALUES ('19880306-4568', 'John Doe', 'Testvägen 0', '12345');</w:t>
-      </w:r>
-    </w:p>
-    <w:p>
-      <w:r>
-        <w:t>INSERT INTO Person VALUES ('19661006-1234', 'Rasmus mose', 'Testvägen 666', '67890');</w:t>
-      </w:r>
-    </w:p>
-    <w:p/>
-    <w:p>
-      <w:r>
-        <w:t>INSERT INTO Person VALUES ('17770613-4321', 'Gabriel kvist', 'ladugårdsvägen 10', '45672');</w:t>
-      </w:r>
-    </w:p>
-    <w:p>
-      <w:r>
-        <w:t>INSERT INTO Person VALUES ('11661208-1987', 'Moses Abrahamsson', 'ökenvägen 6f', '45876');</w:t>
-      </w:r>
-    </w:p>
-    <w:p/>
-    <w:p>
-      <w:r>
-        <w:t>INSERT INTO Item (ID, name, categoryID, amount, price) VALUES (1, 'lera', 1, 4, 10.00);</w:t>
-      </w:r>
-    </w:p>
-    <w:p>
-      <w:r>
-        <w:t>INSERT INTO Item (ID, name, categoryID, amount, price) VALUES (2, 'fotboll', 2, 10, 490.00);</w:t>
-      </w:r>
-    </w:p>
-    <w:p/>
-    <w:p>
-      <w:r>
-        <w:t>INSERT INTO Category (ID, name) VALUES (1, 'form');</w:t>
-      </w:r>
-    </w:p>
-    <w:p>
-      <w:r>
-        <w:t>INSERT INTO Category (ID, name) VALUES (2, 'bollar');</w:t>
-      </w:r>
-    </w:p>
-    <w:p/>
-    <w:p>
-      <w:r>
-        <w:t>INSERT INTO Rating VALUES (1, '871010-6666', 5);</w:t>
-      </w:r>
-    </w:p>
-    <w:p>
-      <w:r>
-        <w:t>INSERT INTO Rating VALUES (2, '841019-6666', 1);</w:t>
-      </w:r>
-    </w:p>
-    <w:p>
-      <w:r>
-        <w:t>INSERT INTO Rating VALUES (1, '891110-1132', 5);</w:t>
-      </w:r>
-    </w:p>
-    <w:p>
-      <w:r>
-        <w:t>INSERT INTO Rating VALUES (2, '741019-6999', 8);</w:t>
+        <w:t xml:space="preserve"> </w:t>
+      </w:r>
+      <w:r>
+        <w:rPr>
+          <w:lang w:val="sv-SE"/>
+        </w:rPr>
+        <w:t>”</w:t>
+      </w:r>
+      <w:r>
+        <w:rPr>
+          <w:lang w:val="sv-SE"/>
+        </w:rPr>
+        <w:t>ab5785</w:t>
+      </w:r>
+      <w:r>
+        <w:rPr>
+          <w:lang w:val="sv-SE"/>
+        </w:rPr>
+        <w:t>”</w:t>
+      </w:r>
+    </w:p>
+    <w:p>
+      <w:pPr>
+        <w:rPr>
+          <w:lang w:val="sv-SE"/>
+        </w:rPr>
+      </w:pPr>
+      <w:r>
+        <w:rPr>
+          <w:lang w:val="sv-SE"/>
+        </w:rPr>
+        <w:t>Lösenord: “</w:t>
+      </w:r>
+      <w:proofErr w:type="spellStart"/>
+      <w:r>
+        <w:rPr>
+          <w:lang w:val="sv-SE"/>
+        </w:rPr>
+        <w:t>worshipous</w:t>
+      </w:r>
+      <w:proofErr w:type="spellEnd"/>
+      <w:r>
+        <w:rPr>
+          <w:lang w:val="sv-SE"/>
+        </w:rPr>
+        <w:t>”</w:t>
+      </w:r>
+    </w:p>
+    <w:p>
+      <w:pPr>
+        <w:rPr>
+          <w:lang w:val="sv-SE"/>
+        </w:rPr>
+      </w:pPr>
+      <w:r>
+        <w:rPr>
+          <w:lang w:val="sv-SE"/>
+        </w:rPr>
+        <w:t>URL: ”</w:t>
+      </w:r>
+      <w:r>
+        <w:rPr>
+          <w:lang w:val="sv-SE"/>
+        </w:rPr>
+        <w:t xml:space="preserve"> http://ddwap.mah.se/mysqlbrowser/conn.php</w:t>
+      </w:r>
+      <w:r>
+        <w:rPr>
+          <w:lang w:val="sv-SE"/>
+        </w:rPr>
+        <w:t>”</w:t>
       </w:r>
     </w:p>
     <w:sectPr>
+      <w:footerReference w:type="default" r:id="rId9"/>
       <w:pgSz w:w="12240" w:h="15840"/>
       <w:pgMar w:top="1440" w:right="1440" w:bottom="1440" w:left="1440" w:header="720" w:footer="720" w:gutter="0"/>
+      <w:pgNumType w:start="0"/>
       <w:cols w:space="720"/>
+      <w:titlePg/>
       <w:docGrid w:linePitch="360"/>
     </w:sectPr>
   </w:body>
 </w:document>
+</file>
+
+<file path=word/endnotes.xml><?xml version="1.0" encoding="utf-8"?>
+<w:endnotes xmlns:wpc="http://schemas.microsoft.com/office/word/2010/wordprocessingCanvas" xmlns:mc="http://schemas.openxmlformats.org/markup-compatibility/2006" xmlns:o="urn:schemas-microsoft-com:office:office" xmlns:r="http://schemas.openxmlformats.org/officeDocument/2006/relationships" xmlns:m="http://schemas.openxmlformats.org/officeDocument/2006/math" xmlns:v="urn:schemas-microsoft-com:vml" xmlns:wp14="http://schemas.microsoft.com/office/word/2010/wordprocessingDrawing" xmlns:wp="http://schemas.openxmlformats.org/drawingml/2006/wordprocessingDrawing" xmlns:w10="urn:schemas-microsoft-com:office:word" xmlns:w="http://schemas.openxmlformats.org/wordprocessingml/2006/main" xmlns:w14="http://schemas.microsoft.com/office/word/2010/wordml" xmlns:w15="http://schemas.microsoft.com/office/word/2012/wordml" xmlns:wpg="http://schemas.microsoft.com/office/word/2010/wordprocessingGroup" xmlns:wpi="http://schemas.microsoft.com/office/word/2010/wordprocessingInk" xmlns:wne="http://schemas.microsoft.com/office/word/2006/wordml" xmlns:wps="http://schemas.microsoft.com/office/word/2010/wordprocessingShape" mc:Ignorable="w14 w15 wp14">
+  <w:endnote w:type="separator" w:id="-1">
+    <w:p>
+      <w:pPr>
+        <w:spacing w:after="0" w:line="240" w:lineRule="auto"/>
+      </w:pPr>
+      <w:r>
+        <w:separator/>
+      </w:r>
+    </w:p>
+  </w:endnote>
+  <w:endnote w:type="continuationSeparator" w:id="0">
+    <w:p>
+      <w:pPr>
+        <w:spacing w:after="0" w:line="240" w:lineRule="auto"/>
+      </w:pPr>
+      <w:r>
+        <w:continuationSeparator/>
+      </w:r>
+    </w:p>
+  </w:endnote>
+</w:endnotes>
+</file>
+
+<file path=word/footer1.xml><?xml version="1.0" encoding="utf-8"?>
+<w:ftr xmlns:wpc="http://schemas.microsoft.com/office/word/2010/wordprocessingCanvas" xmlns:mc="http://schemas.openxmlformats.org/markup-compatibility/2006" xmlns:o="urn:schemas-microsoft-com:office:office" xmlns:r="http://schemas.openxmlformats.org/officeDocument/2006/relationships" xmlns:m="http://schemas.openxmlformats.org/officeDocument/2006/math" xmlns:v="urn:schemas-microsoft-com:vml" xmlns:wp14="http://schemas.microsoft.com/office/word/2010/wordprocessingDrawing" xmlns:wp="http://schemas.openxmlformats.org/drawingml/2006/wordprocessingDrawing" xmlns:w10="urn:schemas-microsoft-com:office:word" xmlns:w="http://schemas.openxmlformats.org/wordprocessingml/2006/main" xmlns:w14="http://schemas.microsoft.com/office/word/2010/wordml" xmlns:w15="http://schemas.microsoft.com/office/word/2012/wordml" xmlns:wpg="http://schemas.microsoft.com/office/word/2010/wordprocessingGroup" xmlns:wpi="http://schemas.microsoft.com/office/word/2010/wordprocessingInk" xmlns:wne="http://schemas.microsoft.com/office/word/2006/wordml" xmlns:wps="http://schemas.microsoft.com/office/word/2010/wordprocessingShape" mc:Ignorable="w14 w15 wp14">
+  <w:p>
+    <w:pPr>
+      <w:pStyle w:val="Footer"/>
+    </w:pPr>
+  </w:p>
+</w:ftr>
+</file>
+
+<file path=word/footnotes.xml><?xml version="1.0" encoding="utf-8"?>
+<w:footnotes xmlns:wpc="http://schemas.microsoft.com/office/word/2010/wordprocessingCanvas" xmlns:mc="http://schemas.openxmlformats.org/markup-compatibility/2006" xmlns:o="urn:schemas-microsoft-com:office:office" xmlns:r="http://schemas.openxmlformats.org/officeDocument/2006/relationships" xmlns:m="http://schemas.openxmlformats.org/officeDocument/2006/math" xmlns:v="urn:schemas-microsoft-com:vml" xmlns:wp14="http://schemas.microsoft.com/office/word/2010/wordprocessingDrawing" xmlns:wp="http://schemas.openxmlformats.org/drawingml/2006/wordprocessingDrawing" xmlns:w10="urn:schemas-microsoft-com:office:word" xmlns:w="http://schemas.openxmlformats.org/wordprocessingml/2006/main" xmlns:w14="http://schemas.microsoft.com/office/word/2010/wordml" xmlns:w15="http://schemas.microsoft.com/office/word/2012/wordml" xmlns:wpg="http://schemas.microsoft.com/office/word/2010/wordprocessingGroup" xmlns:wpi="http://schemas.microsoft.com/office/word/2010/wordprocessingInk" xmlns:wne="http://schemas.microsoft.com/office/word/2006/wordml" xmlns:wps="http://schemas.microsoft.com/office/word/2010/wordprocessingShape" mc:Ignorable="w14 w15 wp14">
+  <w:footnote w:type="separator" w:id="-1">
+    <w:p>
+      <w:pPr>
+        <w:spacing w:after="0" w:line="240" w:lineRule="auto"/>
+      </w:pPr>
+      <w:r>
+        <w:separator/>
+      </w:r>
+    </w:p>
+  </w:footnote>
+  <w:footnote w:type="continuationSeparator" w:id="0">
+    <w:p>
+      <w:pPr>
+        <w:spacing w:after="0" w:line="240" w:lineRule="auto"/>
+      </w:pPr>
+      <w:r>
+        <w:continuationSeparator/>
+      </w:r>
+    </w:p>
+  </w:footnote>
+</w:footnotes>
 </file>
 
 <file path=word/numbering.xml><?xml version="1.0" encoding="utf-8"?>
@@ -2213,6 +4494,134 @@
       </w:tblBorders>
     </w:tblPr>
   </w:style>
+  <w:style w:type="paragraph" w:styleId="NoSpacing">
+    <w:name w:val="No Spacing"/>
+    <w:link w:val="NoSpacingChar"/>
+    <w:uiPriority w:val="1"/>
+    <w:qFormat/>
+    <w:rsid w:val="005E384E"/>
+    <w:pPr>
+      <w:spacing w:after="0" w:line="240" w:lineRule="auto"/>
+    </w:pPr>
+    <w:rPr>
+      <w:rFonts w:eastAsiaTheme="minorEastAsia"/>
+    </w:rPr>
+  </w:style>
+  <w:style w:type="character" w:customStyle="1" w:styleId="NoSpacingChar">
+    <w:name w:val="No Spacing Char"/>
+    <w:basedOn w:val="DefaultParagraphFont"/>
+    <w:link w:val="NoSpacing"/>
+    <w:uiPriority w:val="1"/>
+    <w:rsid w:val="005E384E"/>
+    <w:rPr>
+      <w:rFonts w:eastAsiaTheme="minorEastAsia"/>
+    </w:rPr>
+  </w:style>
+  <w:style w:type="paragraph" w:styleId="Header">
+    <w:name w:val="header"/>
+    <w:basedOn w:val="Normal"/>
+    <w:link w:val="HeaderChar"/>
+    <w:uiPriority w:val="99"/>
+    <w:unhideWhenUsed/>
+    <w:rsid w:val="005E384E"/>
+    <w:pPr>
+      <w:tabs>
+        <w:tab w:val="center" w:pos="4680"/>
+        <w:tab w:val="right" w:pos="9360"/>
+      </w:tabs>
+      <w:spacing w:after="0" w:line="240" w:lineRule="auto"/>
+    </w:pPr>
+  </w:style>
+  <w:style w:type="character" w:customStyle="1" w:styleId="HeaderChar">
+    <w:name w:val="Header Char"/>
+    <w:basedOn w:val="DefaultParagraphFont"/>
+    <w:link w:val="Header"/>
+    <w:uiPriority w:val="99"/>
+    <w:rsid w:val="005E384E"/>
+  </w:style>
+  <w:style w:type="paragraph" w:styleId="Footer">
+    <w:name w:val="footer"/>
+    <w:basedOn w:val="Normal"/>
+    <w:link w:val="FooterChar"/>
+    <w:uiPriority w:val="99"/>
+    <w:unhideWhenUsed/>
+    <w:rsid w:val="005E384E"/>
+    <w:pPr>
+      <w:tabs>
+        <w:tab w:val="center" w:pos="4680"/>
+        <w:tab w:val="right" w:pos="9360"/>
+      </w:tabs>
+      <w:spacing w:after="0" w:line="240" w:lineRule="auto"/>
+    </w:pPr>
+  </w:style>
+  <w:style w:type="character" w:customStyle="1" w:styleId="FooterChar">
+    <w:name w:val="Footer Char"/>
+    <w:basedOn w:val="DefaultParagraphFont"/>
+    <w:link w:val="Footer"/>
+    <w:uiPriority w:val="99"/>
+    <w:rsid w:val="005E384E"/>
+  </w:style>
+  <w:style w:type="paragraph" w:styleId="TOCHeading">
+    <w:name w:val="TOC Heading"/>
+    <w:basedOn w:val="Heading1"/>
+    <w:next w:val="Normal"/>
+    <w:uiPriority w:val="39"/>
+    <w:unhideWhenUsed/>
+    <w:qFormat/>
+    <w:rsid w:val="005E384E"/>
+    <w:pPr>
+      <w:outlineLvl w:val="9"/>
+    </w:pPr>
+  </w:style>
+  <w:style w:type="paragraph" w:styleId="TOC2">
+    <w:name w:val="toc 2"/>
+    <w:basedOn w:val="Normal"/>
+    <w:next w:val="Normal"/>
+    <w:autoRedefine/>
+    <w:uiPriority w:val="39"/>
+    <w:unhideWhenUsed/>
+    <w:rsid w:val="005E384E"/>
+    <w:pPr>
+      <w:spacing w:after="100"/>
+      <w:ind w:left="220"/>
+    </w:pPr>
+  </w:style>
+  <w:style w:type="paragraph" w:styleId="TOC3">
+    <w:name w:val="toc 3"/>
+    <w:basedOn w:val="Normal"/>
+    <w:next w:val="Normal"/>
+    <w:autoRedefine/>
+    <w:uiPriority w:val="39"/>
+    <w:unhideWhenUsed/>
+    <w:rsid w:val="005E384E"/>
+    <w:pPr>
+      <w:spacing w:after="100"/>
+      <w:ind w:left="440"/>
+    </w:pPr>
+  </w:style>
+  <w:style w:type="paragraph" w:styleId="TOC1">
+    <w:name w:val="toc 1"/>
+    <w:basedOn w:val="Normal"/>
+    <w:next w:val="Normal"/>
+    <w:autoRedefine/>
+    <w:uiPriority w:val="39"/>
+    <w:unhideWhenUsed/>
+    <w:rsid w:val="005E384E"/>
+    <w:pPr>
+      <w:spacing w:after="100"/>
+    </w:pPr>
+  </w:style>
+  <w:style w:type="character" w:styleId="Hyperlink">
+    <w:name w:val="Hyperlink"/>
+    <w:basedOn w:val="DefaultParagraphFont"/>
+    <w:uiPriority w:val="99"/>
+    <w:unhideWhenUsed/>
+    <w:rsid w:val="005E384E"/>
+    <w:rPr>
+      <w:color w:val="0563C1" w:themeColor="hyperlink"/>
+      <w:u w:val="single"/>
+    </w:rPr>
+  </w:style>
 </w:styles>
 </file>
 
@@ -2475,4 +4884,35 @@
     </a:ext>
   </a:extLst>
 </a:theme>
+</file>
+
+<file path=customXml/item1.xml><?xml version="1.0" encoding="utf-8"?>
+<CoverPageProperties xmlns="http://schemas.microsoft.com/office/2006/coverPageProps">
+  <PublishDate>2015-05-20T00:00:00</PublishDate>
+  <Abstract/>
+  <CompanyAddress/>
+  <CompanyPhone/>
+  <CompanyFax/>
+  <CompanyEmail/>
+</CoverPageProperties>
+</file>
+
+<file path=customXml/item2.xml><?xml version="1.0" encoding="utf-8"?>
+<b:Sources xmlns:b="http://schemas.openxmlformats.org/officeDocument/2006/bibliography" xmlns="http://schemas.openxmlformats.org/officeDocument/2006/bibliography" SelectedStyle="\APASixthEditionOfficeOnline.xsl" StyleName="APA" Version="6"/>
+</file>
+
+<file path=customXml/itemProps1.xml><?xml version="1.0" encoding="utf-8"?>
+<ds:datastoreItem xmlns:ds="http://schemas.openxmlformats.org/officeDocument/2006/customXml" ds:itemID="{55AF091B-3C7A-41E3-B477-F2FDAA23CFDA}">
+  <ds:schemaRefs>
+    <ds:schemaRef ds:uri="http://schemas.microsoft.com/office/2006/coverPageProps"/>
+  </ds:schemaRefs>
+</ds:datastoreItem>
+</file>
+
+<file path=customXml/itemProps2.xml><?xml version="1.0" encoding="utf-8"?>
+<ds:datastoreItem xmlns:ds="http://schemas.openxmlformats.org/officeDocument/2006/customXml" ds:itemID="{BCAD968E-092B-445A-936D-955EBB6AED54}">
+  <ds:schemaRefs>
+    <ds:schemaRef ds:uri="http://schemas.openxmlformats.org/officeDocument/2006/bibliography"/>
+  </ds:schemaRefs>
+</ds:datastoreItem>
 </file>
</xml_diff>